<commit_message>
update readme y agregado hito2 pdf
</commit_message>
<xml_diff>
--- a/hito2.docx
+++ b/hito2.docx
@@ -4,17 +4,30 @@
   <w:body>
     <w:p>
       <w:pPr>
-        <w:pStyle w:val="617"/>
+        <w:pStyle w:val="831"/>
         <w:jc w:val="left"/>
+        <w:rPr>
+          <w:b/>
+          <w:bCs/>
+        </w:rPr>
       </w:pPr>
       <w:r>
+        <w:rPr>
+          <w:b/>
+          <w:bCs/>
+        </w:rPr>
         <w:t xml:space="preserve">Creacion superusuario</w:t>
       </w:r>
-      <w:r/>
+      <w:r>
+        <w:rPr>
+          <w:b/>
+          <w:bCs/>
+        </w:rPr>
+      </w:r>
     </w:p>
     <w:p>
       <w:pPr>
-        <w:pStyle w:val="617"/>
+        <w:pStyle w:val="831"/>
         <w:jc w:val="left"/>
       </w:pPr>
       <w:r>
@@ -96,7 +109,7 @@
     </w:p>
     <w:p>
       <w:pPr>
-        <w:pStyle w:val="617"/>
+        <w:pStyle w:val="831"/>
         <w:jc w:val="left"/>
       </w:pPr>
       <w:r/>
@@ -104,7 +117,7 @@
     </w:p>
     <w:p>
       <w:pPr>
-        <w:pStyle w:val="617"/>
+        <w:pStyle w:val="831"/>
         <w:jc w:val="left"/>
       </w:pPr>
       <w:r/>
@@ -112,17 +125,30 @@
     </w:p>
     <w:p>
       <w:pPr>
-        <w:pStyle w:val="617"/>
+        <w:pStyle w:val="831"/>
         <w:jc w:val="left"/>
+        <w:rPr>
+          <w:b/>
+          <w:bCs/>
+        </w:rPr>
       </w:pPr>
       <w:r>
-        <w:t xml:space="preserve">admin.py</w:t>
+        <w:rPr>
+          <w:b/>
+          <w:bCs/>
+        </w:rPr>
+        <w:t xml:space="preserve">Registros de Modelos en el Admin (admin.py)</w:t>
       </w:r>
-      <w:r/>
+      <w:r>
+        <w:rPr>
+          <w:b/>
+          <w:bCs/>
+        </w:rPr>
+      </w:r>
     </w:p>
     <w:p>
       <w:pPr>
-        <w:pStyle w:val="617"/>
+        <w:pStyle w:val="831"/>
         <w:jc w:val="left"/>
       </w:pPr>
       <w:r>
@@ -204,7 +230,7 @@
     </w:p>
     <w:p>
       <w:pPr>
-        <w:pStyle w:val="617"/>
+        <w:pStyle w:val="831"/>
         <w:jc w:val="left"/>
       </w:pPr>
       <w:r/>
@@ -212,7 +238,7 @@
     </w:p>
     <w:p>
       <w:pPr>
-        <w:pStyle w:val="617"/>
+        <w:pStyle w:val="831"/>
         <w:jc w:val="left"/>
       </w:pPr>
       <w:r/>
@@ -220,7 +246,7 @@
     </w:p>
     <w:p>
       <w:pPr>
-        <w:pStyle w:val="617"/>
+        <w:pStyle w:val="831"/>
         <w:jc w:val="left"/>
       </w:pPr>
       <w:r/>
@@ -228,7 +254,7 @@
     </w:p>
     <w:p>
       <w:pPr>
-        <w:pStyle w:val="617"/>
+        <w:pStyle w:val="831"/>
         <w:jc w:val="left"/>
       </w:pPr>
       <w:r/>
@@ -236,7 +262,7 @@
     </w:p>
     <w:p>
       <w:pPr>
-        <w:pStyle w:val="617"/>
+        <w:pStyle w:val="831"/>
         <w:jc w:val="left"/>
       </w:pPr>
       <w:r/>
@@ -244,7 +270,7 @@
     </w:p>
     <w:p>
       <w:pPr>
-        <w:pStyle w:val="617"/>
+        <w:pStyle w:val="831"/>
         <w:jc w:val="left"/>
       </w:pPr>
       <w:r/>
@@ -252,7 +278,7 @@
     </w:p>
     <w:p>
       <w:pPr>
-        <w:pStyle w:val="617"/>
+        <w:pStyle w:val="831"/>
         <w:jc w:val="left"/>
       </w:pPr>
       <w:r/>
@@ -260,7 +286,7 @@
     </w:p>
     <w:p>
       <w:pPr>
-        <w:pStyle w:val="617"/>
+        <w:pStyle w:val="831"/>
         <w:jc w:val="left"/>
       </w:pPr>
       <w:r/>
@@ -268,7 +294,7 @@
     </w:p>
     <w:p>
       <w:pPr>
-        <w:pStyle w:val="617"/>
+        <w:pStyle w:val="831"/>
         <w:jc w:val="left"/>
       </w:pPr>
       <w:r/>
@@ -276,7 +302,7 @@
     </w:p>
     <w:p>
       <w:pPr>
-        <w:pStyle w:val="617"/>
+        <w:pStyle w:val="831"/>
         <w:jc w:val="left"/>
       </w:pPr>
       <w:r/>
@@ -284,7 +310,7 @@
     </w:p>
     <w:p>
       <w:pPr>
-        <w:pStyle w:val="617"/>
+        <w:pStyle w:val="831"/>
         <w:jc w:val="left"/>
       </w:pPr>
       <w:r/>
@@ -292,7 +318,7 @@
     </w:p>
     <w:p>
       <w:pPr>
-        <w:pStyle w:val="617"/>
+        <w:pStyle w:val="831"/>
         <w:jc w:val="left"/>
       </w:pPr>
       <w:r/>
@@ -300,7 +326,7 @@
     </w:p>
     <w:p>
       <w:pPr>
-        <w:pStyle w:val="617"/>
+        <w:pStyle w:val="831"/>
         <w:jc w:val="left"/>
       </w:pPr>
       <w:r/>
@@ -308,7 +334,7 @@
     </w:p>
     <w:p>
       <w:pPr>
-        <w:pStyle w:val="617"/>
+        <w:pStyle w:val="831"/>
         <w:jc w:val="left"/>
       </w:pPr>
       <w:r/>
@@ -316,7 +342,7 @@
     </w:p>
     <w:p>
       <w:pPr>
-        <w:pStyle w:val="617"/>
+        <w:pStyle w:val="831"/>
         <w:jc w:val="left"/>
       </w:pPr>
       <w:r/>
@@ -329,6 +355,11 @@
           <w:highlight w:val="none"/>
         </w:rPr>
       </w:pPr>
+      <w:r>
+        <w:rPr>
+          <w:highlight w:val="none"/>
+        </w:rPr>
+      </w:r>
       <w:r>
         <w:rPr>
           <w:highlight w:val="none"/>
@@ -357,6 +388,11 @@
           <w:highlight w:val="none"/>
         </w:rPr>
       </w:r>
+      <w:r>
+        <w:rPr>
+          <w:highlight w:val="none"/>
+        </w:rPr>
+      </w:r>
     </w:p>
     <w:p>
       <w:pPr>
@@ -365,6 +401,11 @@
           <w:highlight w:val="none"/>
         </w:rPr>
       </w:pPr>
+      <w:r>
+        <w:rPr>
+          <w:highlight w:val="none"/>
+        </w:rPr>
+      </w:r>
       <w:r>
         <w:rPr>
           <w:highlight w:val="none"/>
@@ -393,6 +434,11 @@
           <w:highlight w:val="none"/>
         </w:rPr>
       </w:r>
+      <w:r>
+        <w:rPr>
+          <w:highlight w:val="none"/>
+        </w:rPr>
+      </w:r>
     </w:p>
     <w:p>
       <w:pPr>
@@ -401,6 +447,11 @@
           <w:highlight w:val="none"/>
         </w:rPr>
       </w:pPr>
+      <w:r>
+        <w:rPr>
+          <w:highlight w:val="none"/>
+        </w:rPr>
+      </w:r>
       <w:r>
         <w:rPr>
           <w:highlight w:val="none"/>
@@ -429,6 +480,11 @@
           <w:highlight w:val="none"/>
         </w:rPr>
       </w:r>
+      <w:r>
+        <w:rPr>
+          <w:highlight w:val="none"/>
+        </w:rPr>
+      </w:r>
     </w:p>
     <w:p>
       <w:pPr>
@@ -437,6 +493,11 @@
           <w:highlight w:val="none"/>
         </w:rPr>
       </w:pPr>
+      <w:r>
+        <w:rPr>
+          <w:highlight w:val="none"/>
+        </w:rPr>
+      </w:r>
       <w:r>
         <w:rPr>
           <w:highlight w:val="none"/>
@@ -465,6 +526,11 @@
           <w:highlight w:val="none"/>
         </w:rPr>
       </w:r>
+      <w:r>
+        <w:rPr>
+          <w:highlight w:val="none"/>
+        </w:rPr>
+      </w:r>
     </w:p>
     <w:p>
       <w:pPr>
@@ -473,6 +539,11 @@
           <w:highlight w:val="none"/>
         </w:rPr>
       </w:pPr>
+      <w:r>
+        <w:rPr>
+          <w:highlight w:val="none"/>
+        </w:rPr>
+      </w:r>
       <w:r>
         <w:rPr>
           <w:highlight w:val="none"/>
@@ -501,6 +572,11 @@
           <w:highlight w:val="none"/>
         </w:rPr>
       </w:r>
+      <w:r>
+        <w:rPr>
+          <w:highlight w:val="none"/>
+        </w:rPr>
+      </w:r>
     </w:p>
     <w:p>
       <w:pPr>
@@ -509,6 +585,11 @@
           <w:highlight w:val="none"/>
         </w:rPr>
       </w:pPr>
+      <w:r>
+        <w:rPr>
+          <w:highlight w:val="none"/>
+        </w:rPr>
+      </w:r>
       <w:r>
         <w:rPr>
           <w:highlight w:val="none"/>
@@ -537,6 +618,11 @@
           <w:highlight w:val="none"/>
         </w:rPr>
       </w:r>
+      <w:r>
+        <w:rPr>
+          <w:highlight w:val="none"/>
+        </w:rPr>
+      </w:r>
     </w:p>
     <w:p>
       <w:pPr>
@@ -545,6 +631,11 @@
           <w:highlight w:val="none"/>
         </w:rPr>
       </w:pPr>
+      <w:r>
+        <w:rPr>
+          <w:highlight w:val="none"/>
+        </w:rPr>
+      </w:r>
       <w:r>
         <w:rPr>
           <w:highlight w:val="none"/>
@@ -573,6 +664,11 @@
           <w:highlight w:val="none"/>
         </w:rPr>
       </w:r>
+      <w:r>
+        <w:rPr>
+          <w:highlight w:val="none"/>
+        </w:rPr>
+      </w:r>
     </w:p>
     <w:p>
       <w:pPr>
@@ -581,6 +677,11 @@
           <w:highlight w:val="none"/>
         </w:rPr>
       </w:pPr>
+      <w:r>
+        <w:rPr>
+          <w:highlight w:val="none"/>
+        </w:rPr>
+      </w:r>
       <w:r>
         <w:rPr>
           <w:highlight w:val="none"/>
@@ -609,6 +710,11 @@
           <w:highlight w:val="none"/>
         </w:rPr>
       </w:r>
+      <w:r>
+        <w:rPr>
+          <w:highlight w:val="none"/>
+        </w:rPr>
+      </w:r>
     </w:p>
     <w:p>
       <w:pPr>
@@ -617,6 +723,11 @@
           <w:highlight w:val="none"/>
         </w:rPr>
       </w:pPr>
+      <w:r>
+        <w:rPr>
+          <w:highlight w:val="none"/>
+        </w:rPr>
+      </w:r>
       <w:r>
         <w:rPr>
           <w:highlight w:val="none"/>
@@ -645,6 +756,11 @@
           <w:highlight w:val="none"/>
         </w:rPr>
       </w:r>
+      <w:r>
+        <w:rPr>
+          <w:highlight w:val="none"/>
+        </w:rPr>
+      </w:r>
     </w:p>
     <w:p>
       <w:pPr>
@@ -653,6 +769,11 @@
           <w:highlight w:val="none"/>
         </w:rPr>
       </w:pPr>
+      <w:r>
+        <w:rPr>
+          <w:highlight w:val="none"/>
+        </w:rPr>
+      </w:r>
       <w:r>
         <w:rPr>
           <w:highlight w:val="none"/>
@@ -681,6 +802,11 @@
           <w:highlight w:val="none"/>
         </w:rPr>
       </w:r>
+      <w:r>
+        <w:rPr>
+          <w:highlight w:val="none"/>
+        </w:rPr>
+      </w:r>
     </w:p>
     <w:p>
       <w:pPr>
@@ -689,6 +815,11 @@
           <w:highlight w:val="none"/>
         </w:rPr>
       </w:pPr>
+      <w:r>
+        <w:rPr>
+          <w:highlight w:val="none"/>
+        </w:rPr>
+      </w:r>
       <w:r>
         <w:rPr>
           <w:highlight w:val="none"/>
@@ -717,6 +848,11 @@
           <w:highlight w:val="none"/>
         </w:rPr>
       </w:r>
+      <w:r>
+        <w:rPr>
+          <w:highlight w:val="none"/>
+        </w:rPr>
+      </w:r>
     </w:p>
     <w:p>
       <w:pPr>
@@ -735,10 +871,15 @@
           <w:highlight w:val="none"/>
         </w:rPr>
       </w:r>
+      <w:r>
+        <w:rPr>
+          <w:highlight w:val="none"/>
+        </w:rPr>
+      </w:r>
     </w:p>
     <w:p>
       <w:pPr>
-        <w:pStyle w:val="617"/>
+        <w:pStyle w:val="831"/>
         <w:jc w:val="left"/>
         <w:rPr>
           <w:b/>
@@ -757,6 +898,13 @@
         <w:rPr>
           <w:b/>
           <w:bCs/>
+        </w:rPr>
+      </w:r>
+      <w:r>
+        <w:rPr>
+          <w:b/>
+          <w:bCs/>
+          <w:highlight w:val="none"/>
         </w:rPr>
       </w:r>
     </w:p>
@@ -847,15 +995,11 @@
           <w:highlight w:val="none"/>
         </w:rPr>
       </w:r>
-      <w:r>
-        <w:rPr>
-          <w:highlight w:val="none"/>
-        </w:rPr>
-      </w:r>
+      <w:r/>
     </w:p>
     <w:p>
       <w:pPr>
-        <w:pStyle w:val="617"/>
+        <w:pStyle w:val="831"/>
         <w:jc w:val="left"/>
       </w:pPr>
       <w:r/>
@@ -863,7 +1007,7 @@
     </w:p>
     <w:p>
       <w:pPr>
-        <w:pStyle w:val="617"/>
+        <w:pStyle w:val="831"/>
         <w:jc w:val="left"/>
       </w:pPr>
       <w:r/>
@@ -871,7 +1015,7 @@
     </w:p>
     <w:p>
       <w:pPr>
-        <w:pStyle w:val="617"/>
+        <w:pStyle w:val="831"/>
         <w:jc w:val="left"/>
       </w:pPr>
       <w:r/>
@@ -879,7 +1023,7 @@
     </w:p>
     <w:p>
       <w:pPr>
-        <w:pStyle w:val="617"/>
+        <w:pStyle w:val="831"/>
         <w:jc w:val="left"/>
       </w:pPr>
       <w:r/>
@@ -887,7 +1031,7 @@
     </w:p>
     <w:p>
       <w:pPr>
-        <w:pStyle w:val="617"/>
+        <w:pStyle w:val="831"/>
         <w:jc w:val="left"/>
       </w:pPr>
       <w:r/>
@@ -895,7 +1039,7 @@
     </w:p>
     <w:p>
       <w:pPr>
-        <w:pStyle w:val="617"/>
+        <w:pStyle w:val="831"/>
         <w:jc w:val="left"/>
       </w:pPr>
       <w:r/>
@@ -903,7 +1047,7 @@
     </w:p>
     <w:p>
       <w:pPr>
-        <w:pStyle w:val="617"/>
+        <w:pStyle w:val="831"/>
         <w:jc w:val="left"/>
       </w:pPr>
       <w:r/>
@@ -911,7 +1055,7 @@
     </w:p>
     <w:p>
       <w:pPr>
-        <w:pStyle w:val="617"/>
+        <w:pStyle w:val="831"/>
         <w:jc w:val="left"/>
       </w:pPr>
       <w:r/>
@@ -919,7 +1063,7 @@
     </w:p>
     <w:p>
       <w:pPr>
-        <w:pStyle w:val="617"/>
+        <w:pStyle w:val="831"/>
         <w:jc w:val="left"/>
       </w:pPr>
       <w:r/>
@@ -927,7 +1071,7 @@
     </w:p>
     <w:p>
       <w:pPr>
-        <w:pStyle w:val="617"/>
+        <w:pStyle w:val="831"/>
         <w:jc w:val="left"/>
       </w:pPr>
       <w:r/>
@@ -935,7 +1079,7 @@
     </w:p>
     <w:p>
       <w:pPr>
-        <w:pStyle w:val="617"/>
+        <w:pStyle w:val="831"/>
         <w:jc w:val="left"/>
       </w:pPr>
       <w:r/>
@@ -961,7 +1105,6 @@
       <w:pPr>
         <w:spacing w:after="0" w:line="240" w:lineRule="auto"/>
       </w:pPr>
-      <w:r/>
       <w:r>
         <w:separator/>
       </w:r>
@@ -973,7 +1116,6 @@
       <w:pPr>
         <w:spacing w:after="0" w:line="240" w:lineRule="auto"/>
       </w:pPr>
-      <w:r/>
       <w:r>
         <w:continuationSeparator/>
       </w:r>
@@ -990,7 +1132,6 @@
       <w:pPr>
         <w:spacing w:after="0" w:line="240" w:lineRule="auto"/>
       </w:pPr>
-      <w:r/>
       <w:r>
         <w:separator/>
       </w:r>
@@ -1002,7 +1143,6 @@
       <w:pPr>
         <w:spacing w:after="0" w:line="240" w:lineRule="auto"/>
       </w:pPr>
-      <w:r/>
       <w:r>
         <w:continuationSeparator/>
       </w:r>
@@ -1166,11 +1306,11 @@
     <w:lsdException w:name="Bibliography" w:uiPriority="37"/>
     <w:lsdException w:name="TOC Heading" w:uiPriority="39" w:qFormat="1"/>
   </w:latentStyles>
-  <w:style w:type="paragraph" w:styleId="13">
+  <w:style w:type="paragraph" w:styleId="654">
     <w:name w:val="Heading 1"/>
-    <w:basedOn w:val="617"/>
-    <w:next w:val="617"/>
-    <w:link w:val="14"/>
+    <w:basedOn w:val="831"/>
+    <w:next w:val="831"/>
+    <w:link w:val="655"/>
     <w:uiPriority w:val="9"/>
     <w:qFormat/>
     <w:pPr>
@@ -1185,10 +1325,9 @@
       <w:szCs w:val="40"/>
     </w:rPr>
   </w:style>
-  <w:style w:type="character" w:styleId="14">
+  <w:style w:type="character" w:styleId="655">
     <w:name w:val="Heading 1 Char"/>
-    <w:basedOn w:val="11"/>
-    <w:link w:val="13"/>
+    <w:link w:val="654"/>
     <w:uiPriority w:val="9"/>
     <w:rPr>
       <w:rFonts w:ascii="Arial" w:hAnsi="Arial" w:eastAsia="Arial" w:cs="Arial"/>
@@ -1196,11 +1335,11 @@
       <w:szCs w:val="40"/>
     </w:rPr>
   </w:style>
-  <w:style w:type="paragraph" w:styleId="15">
+  <w:style w:type="paragraph" w:styleId="656">
     <w:name w:val="Heading 2"/>
-    <w:basedOn w:val="617"/>
-    <w:next w:val="617"/>
-    <w:link w:val="16"/>
+    <w:basedOn w:val="831"/>
+    <w:next w:val="831"/>
+    <w:link w:val="657"/>
     <w:uiPriority w:val="9"/>
     <w:unhideWhenUsed/>
     <w:qFormat/>
@@ -1215,21 +1354,20 @@
       <w:sz w:val="34"/>
     </w:rPr>
   </w:style>
-  <w:style w:type="character" w:styleId="16">
+  <w:style w:type="character" w:styleId="657">
     <w:name w:val="Heading 2 Char"/>
-    <w:basedOn w:val="11"/>
-    <w:link w:val="15"/>
+    <w:link w:val="656"/>
     <w:uiPriority w:val="9"/>
     <w:rPr>
       <w:rFonts w:ascii="Arial" w:hAnsi="Arial" w:eastAsia="Arial" w:cs="Arial"/>
       <w:sz w:val="34"/>
     </w:rPr>
   </w:style>
-  <w:style w:type="paragraph" w:styleId="17">
+  <w:style w:type="paragraph" w:styleId="658">
     <w:name w:val="Heading 3"/>
-    <w:basedOn w:val="617"/>
-    <w:next w:val="617"/>
-    <w:link w:val="18"/>
+    <w:basedOn w:val="831"/>
+    <w:next w:val="831"/>
+    <w:link w:val="659"/>
     <w:uiPriority w:val="9"/>
     <w:unhideWhenUsed/>
     <w:qFormat/>
@@ -1245,10 +1383,9 @@
       <w:szCs w:val="30"/>
     </w:rPr>
   </w:style>
-  <w:style w:type="character" w:styleId="18">
+  <w:style w:type="character" w:styleId="659">
     <w:name w:val="Heading 3 Char"/>
-    <w:basedOn w:val="11"/>
-    <w:link w:val="17"/>
+    <w:link w:val="658"/>
     <w:uiPriority w:val="9"/>
     <w:rPr>
       <w:rFonts w:ascii="Arial" w:hAnsi="Arial" w:eastAsia="Arial" w:cs="Arial"/>
@@ -1256,11 +1393,11 @@
       <w:szCs w:val="30"/>
     </w:rPr>
   </w:style>
-  <w:style w:type="paragraph" w:styleId="19">
+  <w:style w:type="paragraph" w:styleId="660">
     <w:name w:val="Heading 4"/>
-    <w:basedOn w:val="617"/>
-    <w:next w:val="617"/>
-    <w:link w:val="20"/>
+    <w:basedOn w:val="831"/>
+    <w:next w:val="831"/>
+    <w:link w:val="661"/>
     <w:uiPriority w:val="9"/>
     <w:unhideWhenUsed/>
     <w:qFormat/>
@@ -1278,10 +1415,9 @@
       <w:szCs w:val="26"/>
     </w:rPr>
   </w:style>
-  <w:style w:type="character" w:styleId="20">
+  <w:style w:type="character" w:styleId="661">
     <w:name w:val="Heading 4 Char"/>
-    <w:basedOn w:val="11"/>
-    <w:link w:val="19"/>
+    <w:link w:val="660"/>
     <w:uiPriority w:val="9"/>
     <w:rPr>
       <w:rFonts w:ascii="Arial" w:hAnsi="Arial" w:eastAsia="Arial" w:cs="Arial"/>
@@ -1291,11 +1427,11 @@
       <w:szCs w:val="26"/>
     </w:rPr>
   </w:style>
-  <w:style w:type="paragraph" w:styleId="21">
+  <w:style w:type="paragraph" w:styleId="662">
     <w:name w:val="Heading 5"/>
-    <w:basedOn w:val="617"/>
-    <w:next w:val="617"/>
-    <w:link w:val="22"/>
+    <w:basedOn w:val="831"/>
+    <w:next w:val="831"/>
+    <w:link w:val="663"/>
     <w:uiPriority w:val="9"/>
     <w:unhideWhenUsed/>
     <w:qFormat/>
@@ -1313,10 +1449,9 @@
       <w:szCs w:val="24"/>
     </w:rPr>
   </w:style>
-  <w:style w:type="character" w:styleId="22">
+  <w:style w:type="character" w:styleId="663">
     <w:name w:val="Heading 5 Char"/>
-    <w:basedOn w:val="11"/>
-    <w:link w:val="21"/>
+    <w:link w:val="662"/>
     <w:uiPriority w:val="9"/>
     <w:rPr>
       <w:rFonts w:ascii="Arial" w:hAnsi="Arial" w:eastAsia="Arial" w:cs="Arial"/>
@@ -1326,11 +1461,11 @@
       <w:szCs w:val="24"/>
     </w:rPr>
   </w:style>
-  <w:style w:type="paragraph" w:styleId="23">
+  <w:style w:type="paragraph" w:styleId="664">
     <w:name w:val="Heading 6"/>
-    <w:basedOn w:val="617"/>
-    <w:next w:val="617"/>
-    <w:link w:val="24"/>
+    <w:basedOn w:val="831"/>
+    <w:next w:val="831"/>
+    <w:link w:val="665"/>
     <w:uiPriority w:val="9"/>
     <w:unhideWhenUsed/>
     <w:qFormat/>
@@ -1348,10 +1483,9 @@
       <w:szCs w:val="22"/>
     </w:rPr>
   </w:style>
-  <w:style w:type="character" w:styleId="24">
+  <w:style w:type="character" w:styleId="665">
     <w:name w:val="Heading 6 Char"/>
-    <w:basedOn w:val="11"/>
-    <w:link w:val="23"/>
+    <w:link w:val="664"/>
     <w:uiPriority w:val="9"/>
     <w:rPr>
       <w:rFonts w:ascii="Arial" w:hAnsi="Arial" w:eastAsia="Arial" w:cs="Arial"/>
@@ -1361,11 +1495,11 @@
       <w:szCs w:val="22"/>
     </w:rPr>
   </w:style>
-  <w:style w:type="paragraph" w:styleId="25">
+  <w:style w:type="paragraph" w:styleId="666">
     <w:name w:val="Heading 7"/>
-    <w:basedOn w:val="617"/>
-    <w:next w:val="617"/>
-    <w:link w:val="26"/>
+    <w:basedOn w:val="831"/>
+    <w:next w:val="831"/>
+    <w:link w:val="667"/>
     <w:uiPriority w:val="9"/>
     <w:unhideWhenUsed/>
     <w:qFormat/>
@@ -1385,10 +1519,9 @@
       <w:szCs w:val="22"/>
     </w:rPr>
   </w:style>
-  <w:style w:type="character" w:styleId="26">
+  <w:style w:type="character" w:styleId="667">
     <w:name w:val="Heading 7 Char"/>
-    <w:basedOn w:val="11"/>
-    <w:link w:val="25"/>
+    <w:link w:val="666"/>
     <w:uiPriority w:val="9"/>
     <w:rPr>
       <w:rFonts w:ascii="Arial" w:hAnsi="Arial" w:eastAsia="Arial" w:cs="Arial"/>
@@ -1400,11 +1533,11 @@
       <w:szCs w:val="22"/>
     </w:rPr>
   </w:style>
-  <w:style w:type="paragraph" w:styleId="27">
+  <w:style w:type="paragraph" w:styleId="668">
     <w:name w:val="Heading 8"/>
-    <w:basedOn w:val="617"/>
-    <w:next w:val="617"/>
-    <w:link w:val="28"/>
+    <w:basedOn w:val="831"/>
+    <w:next w:val="831"/>
+    <w:link w:val="669"/>
     <w:uiPriority w:val="9"/>
     <w:unhideWhenUsed/>
     <w:qFormat/>
@@ -1422,10 +1555,9 @@
       <w:szCs w:val="22"/>
     </w:rPr>
   </w:style>
-  <w:style w:type="character" w:styleId="28">
+  <w:style w:type="character" w:styleId="669">
     <w:name w:val="Heading 8 Char"/>
-    <w:basedOn w:val="11"/>
-    <w:link w:val="27"/>
+    <w:link w:val="668"/>
     <w:uiPriority w:val="9"/>
     <w:rPr>
       <w:rFonts w:ascii="Arial" w:hAnsi="Arial" w:eastAsia="Arial" w:cs="Arial"/>
@@ -1435,11 +1567,11 @@
       <w:szCs w:val="22"/>
     </w:rPr>
   </w:style>
-  <w:style w:type="paragraph" w:styleId="29">
+  <w:style w:type="paragraph" w:styleId="670">
     <w:name w:val="Heading 9"/>
-    <w:basedOn w:val="617"/>
-    <w:next w:val="617"/>
-    <w:link w:val="30"/>
+    <w:basedOn w:val="831"/>
+    <w:next w:val="831"/>
+    <w:link w:val="671"/>
     <w:uiPriority w:val="9"/>
     <w:unhideWhenUsed/>
     <w:qFormat/>
@@ -1457,10 +1589,9 @@
       <w:szCs w:val="21"/>
     </w:rPr>
   </w:style>
-  <w:style w:type="character" w:styleId="30">
+  <w:style w:type="character" w:styleId="671">
     <w:name w:val="Heading 9 Char"/>
-    <w:basedOn w:val="11"/>
-    <w:link w:val="29"/>
+    <w:link w:val="670"/>
     <w:uiPriority w:val="9"/>
     <w:rPr>
       <w:rFonts w:ascii="Arial" w:hAnsi="Arial" w:eastAsia="Arial" w:cs="Arial"/>
@@ -1470,9 +1601,9 @@
       <w:szCs w:val="21"/>
     </w:rPr>
   </w:style>
-  <w:style w:type="paragraph" w:styleId="31">
+  <w:style w:type="paragraph" w:styleId="672">
     <w:name w:val="List Paragraph"/>
-    <w:basedOn w:val="617"/>
+    <w:basedOn w:val="831"/>
     <w:uiPriority w:val="34"/>
     <w:qFormat/>
     <w:pPr>
@@ -1480,7 +1611,7 @@
       <w:ind w:left="720"/>
     </w:pPr>
   </w:style>
-  <w:style w:type="paragraph" w:styleId="33">
+  <w:style w:type="paragraph" w:styleId="673">
     <w:name w:val="No Spacing"/>
     <w:uiPriority w:val="1"/>
     <w:qFormat/>
@@ -1488,11 +1619,11 @@
       <w:spacing w:before="0" w:after="0" w:line="240" w:lineRule="auto"/>
     </w:pPr>
   </w:style>
-  <w:style w:type="paragraph" w:styleId="34">
+  <w:style w:type="paragraph" w:styleId="674">
     <w:name w:val="Title"/>
-    <w:basedOn w:val="617"/>
-    <w:next w:val="617"/>
-    <w:link w:val="35"/>
+    <w:basedOn w:val="831"/>
+    <w:next w:val="831"/>
+    <w:link w:val="675"/>
     <w:uiPriority w:val="10"/>
     <w:qFormat/>
     <w:pPr>
@@ -1504,21 +1635,20 @@
       <w:szCs w:val="48"/>
     </w:rPr>
   </w:style>
-  <w:style w:type="character" w:styleId="35">
+  <w:style w:type="character" w:styleId="675">
     <w:name w:val="Title Char"/>
-    <w:basedOn w:val="11"/>
-    <w:link w:val="34"/>
+    <w:link w:val="674"/>
     <w:uiPriority w:val="10"/>
     <w:rPr>
       <w:sz w:val="48"/>
       <w:szCs w:val="48"/>
     </w:rPr>
   </w:style>
-  <w:style w:type="paragraph" w:styleId="36">
+  <w:style w:type="paragraph" w:styleId="676">
     <w:name w:val="Subtitle"/>
-    <w:basedOn w:val="617"/>
-    <w:next w:val="617"/>
-    <w:link w:val="37"/>
+    <w:basedOn w:val="831"/>
+    <w:next w:val="831"/>
+    <w:link w:val="677"/>
     <w:uiPriority w:val="11"/>
     <w:qFormat/>
     <w:pPr>
@@ -1529,21 +1659,20 @@
       <w:szCs w:val="24"/>
     </w:rPr>
   </w:style>
-  <w:style w:type="character" w:styleId="37">
+  <w:style w:type="character" w:styleId="677">
     <w:name w:val="Subtitle Char"/>
-    <w:basedOn w:val="11"/>
-    <w:link w:val="36"/>
+    <w:link w:val="676"/>
     <w:uiPriority w:val="11"/>
     <w:rPr>
       <w:sz w:val="24"/>
       <w:szCs w:val="24"/>
     </w:rPr>
   </w:style>
-  <w:style w:type="paragraph" w:styleId="38">
+  <w:style w:type="paragraph" w:styleId="678">
     <w:name w:val="Quote"/>
-    <w:basedOn w:val="617"/>
-    <w:next w:val="617"/>
-    <w:link w:val="39"/>
+    <w:basedOn w:val="831"/>
+    <w:next w:val="831"/>
+    <w:link w:val="679"/>
     <w:uiPriority w:val="29"/>
     <w:qFormat/>
     <w:pPr>
@@ -1553,19 +1682,19 @@
       <w:i/>
     </w:rPr>
   </w:style>
-  <w:style w:type="character" w:styleId="39">
+  <w:style w:type="character" w:styleId="679">
     <w:name w:val="Quote Char"/>
-    <w:link w:val="38"/>
+    <w:link w:val="678"/>
     <w:uiPriority w:val="29"/>
     <w:rPr>
       <w:i/>
     </w:rPr>
   </w:style>
-  <w:style w:type="paragraph" w:styleId="40">
+  <w:style w:type="paragraph" w:styleId="680">
     <w:name w:val="Intense Quote"/>
-    <w:basedOn w:val="617"/>
-    <w:next w:val="617"/>
-    <w:link w:val="41"/>
+    <w:basedOn w:val="831"/>
+    <w:next w:val="831"/>
+    <w:link w:val="681"/>
     <w:uiPriority w:val="30"/>
     <w:qFormat/>
     <w:pPr>
@@ -1583,18 +1712,18 @@
       <w:i/>
     </w:rPr>
   </w:style>
-  <w:style w:type="character" w:styleId="41">
+  <w:style w:type="character" w:styleId="681">
     <w:name w:val="Intense Quote Char"/>
-    <w:link w:val="40"/>
+    <w:link w:val="680"/>
     <w:uiPriority w:val="30"/>
     <w:rPr>
       <w:i/>
     </w:rPr>
   </w:style>
-  <w:style w:type="paragraph" w:styleId="42">
+  <w:style w:type="paragraph" w:styleId="682">
     <w:name w:val="Header"/>
-    <w:basedOn w:val="617"/>
-    <w:link w:val="43"/>
+    <w:basedOn w:val="831"/>
+    <w:link w:val="683"/>
     <w:uiPriority w:val="99"/>
     <w:unhideWhenUsed/>
     <w:pPr>
@@ -1605,16 +1734,15 @@
       </w:tabs>
     </w:pPr>
   </w:style>
-  <w:style w:type="character" w:styleId="43">
+  <w:style w:type="character" w:styleId="683">
     <w:name w:val="Header Char"/>
-    <w:basedOn w:val="11"/>
-    <w:link w:val="42"/>
-    <w:uiPriority w:val="99"/>
-  </w:style>
-  <w:style w:type="paragraph" w:styleId="44">
+    <w:link w:val="682"/>
+    <w:uiPriority w:val="99"/>
+  </w:style>
+  <w:style w:type="paragraph" w:styleId="684">
     <w:name w:val="Footer"/>
-    <w:basedOn w:val="617"/>
-    <w:link w:val="47"/>
+    <w:basedOn w:val="831"/>
+    <w:link w:val="686"/>
     <w:uiPriority w:val="99"/>
     <w:unhideWhenUsed/>
     <w:pPr>
@@ -1625,21 +1753,19 @@
       </w:tabs>
     </w:pPr>
   </w:style>
-  <w:style w:type="character" w:styleId="45">
+  <w:style w:type="character" w:styleId="685">
     <w:name w:val="Footer Char"/>
-    <w:basedOn w:val="11"/>
-    <w:link w:val="44"/>
-    <w:uiPriority w:val="99"/>
-  </w:style>
-  <w:style w:type="character" w:styleId="47">
+    <w:link w:val="684"/>
+    <w:uiPriority w:val="99"/>
+  </w:style>
+  <w:style w:type="character" w:styleId="686">
     <w:name w:val="Caption Char"/>
-    <w:basedOn w:val="621"/>
-    <w:link w:val="44"/>
-    <w:uiPriority w:val="99"/>
-  </w:style>
-  <w:style w:type="table" w:styleId="48">
+    <w:basedOn w:val="835"/>
+    <w:link w:val="684"/>
+    <w:uiPriority w:val="99"/>
+  </w:style>
+  <w:style w:type="table" w:styleId="687">
     <w:name w:val="Table Grid"/>
-    <w:basedOn w:val="32"/>
     <w:uiPriority w:val="59"/>
     <w:pPr>
       <w:spacing w:after="0" w:line="240" w:lineRule="auto"/>
@@ -1662,9 +1788,8 @@
       </w:tblCellMar>
     </w:tblPr>
   </w:style>
-  <w:style w:type="table" w:styleId="49">
+  <w:style w:type="table" w:styleId="688">
     <w:name w:val="Table Grid Light"/>
-    <w:basedOn w:val="32"/>
     <w:uiPriority w:val="59"/>
     <w:pPr>
       <w:spacing w:after="0" w:line="240" w:lineRule="auto"/>
@@ -1687,9 +1812,8 @@
       </w:tblCellMar>
     </w:tblPr>
   </w:style>
-  <w:style w:type="table" w:styleId="50">
+  <w:style w:type="table" w:styleId="689">
     <w:name w:val="Plain Table 1"/>
-    <w:basedOn w:val="32"/>
     <w:uiPriority w:val="59"/>
     <w:pPr>
       <w:spacing w:after="0" w:line="240" w:lineRule="auto"/>
@@ -1754,9 +1878,8 @@
       </w:rPr>
     </w:tblStylePr>
   </w:style>
-  <w:style w:type="table" w:styleId="51">
+  <w:style w:type="table" w:styleId="690">
     <w:name w:val="Plain Table 2"/>
-    <w:basedOn w:val="32"/>
     <w:uiPriority w:val="59"/>
     <w:pPr>
       <w:spacing w:after="0" w:line="240" w:lineRule="auto"/>
@@ -1839,9 +1962,8 @@
       </w:rPr>
     </w:tblStylePr>
   </w:style>
-  <w:style w:type="table" w:styleId="52">
+  <w:style w:type="table" w:styleId="691">
     <w:name w:val="Plain Table 3"/>
-    <w:basedOn w:val="32"/>
     <w:uiPriority w:val="99"/>
     <w:pPr>
       <w:spacing w:after="0" w:line="240" w:lineRule="auto"/>
@@ -1916,9 +2038,8 @@
       </w:rPr>
     </w:tblStylePr>
   </w:style>
-  <w:style w:type="table" w:styleId="53">
+  <w:style w:type="table" w:styleId="692">
     <w:name w:val="Plain Table 4"/>
-    <w:basedOn w:val="32"/>
     <w:uiPriority w:val="99"/>
     <w:pPr>
       <w:spacing w:after="0" w:line="240" w:lineRule="auto"/>
@@ -1973,9 +2094,8 @@
       </w:rPr>
     </w:tblStylePr>
   </w:style>
-  <w:style w:type="table" w:styleId="54">
+  <w:style w:type="table" w:styleId="693">
     <w:name w:val="Plain Table 5"/>
-    <w:basedOn w:val="32"/>
     <w:uiPriority w:val="99"/>
     <w:pPr>
       <w:spacing w:after="0" w:line="240" w:lineRule="auto"/>
@@ -2061,9 +2181,8 @@
       </w:tcPr>
     </w:tblStylePr>
   </w:style>
-  <w:style w:type="table" w:styleId="55">
+  <w:style w:type="table" w:styleId="694">
     <w:name w:val="Grid Table 1 Light"/>
-    <w:basedOn w:val="32"/>
     <w:uiPriority w:val="99"/>
     <w:pPr>
       <w:spacing w:after="0" w:line="240" w:lineRule="auto"/>
@@ -2126,9 +2245,8 @@
       </w:rPr>
     </w:tblStylePr>
   </w:style>
-  <w:style w:type="table" w:styleId="56">
+  <w:style w:type="table" w:styleId="695">
     <w:name w:val="Grid Table 1 Light - Accent 1"/>
-    <w:basedOn w:val="32"/>
     <w:uiPriority w:val="99"/>
     <w:pPr>
       <w:spacing w:after="0" w:line="240" w:lineRule="auto"/>
@@ -2191,9 +2309,8 @@
       </w:rPr>
     </w:tblStylePr>
   </w:style>
-  <w:style w:type="table" w:styleId="57">
+  <w:style w:type="table" w:styleId="696">
     <w:name w:val="Grid Table 1 Light - Accent 2"/>
-    <w:basedOn w:val="32"/>
     <w:uiPriority w:val="99"/>
     <w:pPr>
       <w:spacing w:after="0" w:line="240" w:lineRule="auto"/>
@@ -2256,9 +2373,8 @@
       </w:rPr>
     </w:tblStylePr>
   </w:style>
-  <w:style w:type="table" w:styleId="58">
+  <w:style w:type="table" w:styleId="697">
     <w:name w:val="Grid Table 1 Light - Accent 3"/>
-    <w:basedOn w:val="32"/>
     <w:uiPriority w:val="99"/>
     <w:pPr>
       <w:spacing w:after="0" w:line="240" w:lineRule="auto"/>
@@ -2321,9 +2437,8 @@
       </w:rPr>
     </w:tblStylePr>
   </w:style>
-  <w:style w:type="table" w:styleId="59">
+  <w:style w:type="table" w:styleId="698">
     <w:name w:val="Grid Table 1 Light - Accent 4"/>
-    <w:basedOn w:val="32"/>
     <w:uiPriority w:val="99"/>
     <w:pPr>
       <w:spacing w:after="0" w:line="240" w:lineRule="auto"/>
@@ -2386,9 +2501,8 @@
       </w:rPr>
     </w:tblStylePr>
   </w:style>
-  <w:style w:type="table" w:styleId="60">
+  <w:style w:type="table" w:styleId="699">
     <w:name w:val="Grid Table 1 Light - Accent 5"/>
-    <w:basedOn w:val="32"/>
     <w:uiPriority w:val="99"/>
     <w:pPr>
       <w:spacing w:after="0" w:line="240" w:lineRule="auto"/>
@@ -2451,9 +2565,8 @@
       </w:rPr>
     </w:tblStylePr>
   </w:style>
-  <w:style w:type="table" w:styleId="61">
+  <w:style w:type="table" w:styleId="700">
     <w:name w:val="Grid Table 1 Light - Accent 6"/>
-    <w:basedOn w:val="32"/>
     <w:uiPriority w:val="99"/>
     <w:pPr>
       <w:spacing w:after="0" w:line="240" w:lineRule="auto"/>
@@ -2516,9 +2629,8 @@
       </w:rPr>
     </w:tblStylePr>
   </w:style>
-  <w:style w:type="table" w:styleId="62">
+  <w:style w:type="table" w:styleId="701">
     <w:name w:val="Grid Table 2"/>
-    <w:basedOn w:val="32"/>
     <w:uiPriority w:val="99"/>
     <w:pPr>
       <w:spacing w:after="0" w:line="240" w:lineRule="auto"/>
@@ -2596,9 +2708,8 @@
       </w:tcPr>
     </w:tblStylePr>
   </w:style>
-  <w:style w:type="table" w:styleId="63">
+  <w:style w:type="table" w:styleId="702">
     <w:name w:val="Grid Table 2 - Accent 1"/>
-    <w:basedOn w:val="32"/>
     <w:uiPriority w:val="99"/>
     <w:pPr>
       <w:spacing w:after="0" w:line="240" w:lineRule="auto"/>
@@ -2676,9 +2787,8 @@
       </w:tcPr>
     </w:tblStylePr>
   </w:style>
-  <w:style w:type="table" w:styleId="64">
+  <w:style w:type="table" w:styleId="703">
     <w:name w:val="Grid Table 2 - Accent 2"/>
-    <w:basedOn w:val="32"/>
     <w:uiPriority w:val="99"/>
     <w:pPr>
       <w:spacing w:after="0" w:line="240" w:lineRule="auto"/>
@@ -2756,9 +2866,8 @@
       </w:tcPr>
     </w:tblStylePr>
   </w:style>
-  <w:style w:type="table" w:styleId="65">
+  <w:style w:type="table" w:styleId="704">
     <w:name w:val="Grid Table 2 - Accent 3"/>
-    <w:basedOn w:val="32"/>
     <w:uiPriority w:val="99"/>
     <w:pPr>
       <w:spacing w:after="0" w:line="240" w:lineRule="auto"/>
@@ -2836,9 +2945,8 @@
       </w:tcPr>
     </w:tblStylePr>
   </w:style>
-  <w:style w:type="table" w:styleId="66">
+  <w:style w:type="table" w:styleId="705">
     <w:name w:val="Grid Table 2 - Accent 4"/>
-    <w:basedOn w:val="32"/>
     <w:uiPriority w:val="99"/>
     <w:pPr>
       <w:spacing w:after="0" w:line="240" w:lineRule="auto"/>
@@ -2916,9 +3024,8 @@
       </w:tcPr>
     </w:tblStylePr>
   </w:style>
-  <w:style w:type="table" w:styleId="67">
+  <w:style w:type="table" w:styleId="706">
     <w:name w:val="Grid Table 2 - Accent 5"/>
-    <w:basedOn w:val="32"/>
     <w:uiPriority w:val="99"/>
     <w:pPr>
       <w:spacing w:after="0" w:line="240" w:lineRule="auto"/>
@@ -2996,9 +3103,8 @@
       </w:tcPr>
     </w:tblStylePr>
   </w:style>
-  <w:style w:type="table" w:styleId="68">
+  <w:style w:type="table" w:styleId="707">
     <w:name w:val="Grid Table 2 - Accent 6"/>
-    <w:basedOn w:val="32"/>
     <w:uiPriority w:val="99"/>
     <w:pPr>
       <w:spacing w:after="0" w:line="240" w:lineRule="auto"/>
@@ -3076,9 +3182,8 @@
       </w:tcPr>
     </w:tblStylePr>
   </w:style>
-  <w:style w:type="table" w:styleId="69">
+  <w:style w:type="table" w:styleId="708">
     <w:name w:val="Grid Table 3"/>
-    <w:basedOn w:val="32"/>
     <w:uiPriority w:val="99"/>
     <w:pPr>
       <w:spacing w:after="0" w:line="240" w:lineRule="auto"/>
@@ -3122,7 +3227,7 @@
         <w:jc w:val="right"/>
       </w:pPr>
       <w:tcPr>
-        <w:shd w:color="ffffff"/>
+        <w:shd w:val="clear" w:color="ffffff"/>
         <w:tcBorders>
           <w:top w:val="none" w:color="000000" w:sz="4" w:space="0"/>
           <w:left w:val="none" w:color="000000" w:sz="4" w:space="0"/>
@@ -3152,7 +3257,7 @@
         <w:color w:val="404040"/>
       </w:rPr>
       <w:tcPr>
-        <w:shd w:color="ffffff"/>
+        <w:shd w:val="clear" w:color="ffffff"/>
         <w:tcBorders>
           <w:top w:val="none" w:color="000000" w:sz="4" w:space="0"/>
           <w:left w:val="none" w:color="000000" w:sz="4" w:space="0"/>
@@ -3177,9 +3282,8 @@
       </w:tcPr>
     </w:tblStylePr>
   </w:style>
-  <w:style w:type="table" w:styleId="70">
+  <w:style w:type="table" w:styleId="709">
     <w:name w:val="Grid Table 3 - Accent 1"/>
-    <w:basedOn w:val="32"/>
     <w:uiPriority w:val="99"/>
     <w:pPr>
       <w:spacing w:after="0" w:line="240" w:lineRule="auto"/>
@@ -3223,7 +3327,7 @@
         <w:jc w:val="right"/>
       </w:pPr>
       <w:tcPr>
-        <w:shd w:color="ffffff"/>
+        <w:shd w:val="clear" w:color="ffffff"/>
         <w:tcBorders>
           <w:top w:val="none" w:color="000000" w:sz="4" w:space="0"/>
           <w:left w:val="none" w:color="000000" w:sz="4" w:space="0"/>
@@ -3253,7 +3357,7 @@
         <w:color w:val="404040"/>
       </w:rPr>
       <w:tcPr>
-        <w:shd w:color="ffffff"/>
+        <w:shd w:val="clear" w:color="ffffff"/>
         <w:tcBorders>
           <w:top w:val="none" w:color="000000" w:sz="4" w:space="0"/>
           <w:left w:val="none" w:color="000000" w:sz="4" w:space="0"/>
@@ -3278,9 +3382,8 @@
       </w:tcPr>
     </w:tblStylePr>
   </w:style>
-  <w:style w:type="table" w:styleId="71">
+  <w:style w:type="table" w:styleId="710">
     <w:name w:val="Grid Table 3 - Accent 2"/>
-    <w:basedOn w:val="32"/>
     <w:uiPriority w:val="99"/>
     <w:pPr>
       <w:spacing w:after="0" w:line="240" w:lineRule="auto"/>
@@ -3324,7 +3427,7 @@
         <w:jc w:val="right"/>
       </w:pPr>
       <w:tcPr>
-        <w:shd w:color="ffffff"/>
+        <w:shd w:val="clear" w:color="ffffff"/>
         <w:tcBorders>
           <w:top w:val="none" w:color="000000" w:sz="4" w:space="0"/>
           <w:left w:val="none" w:color="000000" w:sz="4" w:space="0"/>
@@ -3354,7 +3457,7 @@
         <w:color w:val="404040"/>
       </w:rPr>
       <w:tcPr>
-        <w:shd w:color="ffffff"/>
+        <w:shd w:val="clear" w:color="ffffff"/>
         <w:tcBorders>
           <w:top w:val="none" w:color="000000" w:sz="4" w:space="0"/>
           <w:left w:val="none" w:color="000000" w:sz="4" w:space="0"/>
@@ -3379,9 +3482,8 @@
       </w:tcPr>
     </w:tblStylePr>
   </w:style>
-  <w:style w:type="table" w:styleId="72">
+  <w:style w:type="table" w:styleId="711">
     <w:name w:val="Grid Table 3 - Accent 3"/>
-    <w:basedOn w:val="32"/>
     <w:uiPriority w:val="99"/>
     <w:pPr>
       <w:spacing w:after="0" w:line="240" w:lineRule="auto"/>
@@ -3425,7 +3527,7 @@
         <w:jc w:val="right"/>
       </w:pPr>
       <w:tcPr>
-        <w:shd w:color="ffffff"/>
+        <w:shd w:val="clear" w:color="ffffff"/>
         <w:tcBorders>
           <w:top w:val="none" w:color="000000" w:sz="4" w:space="0"/>
           <w:left w:val="none" w:color="000000" w:sz="4" w:space="0"/>
@@ -3455,7 +3557,7 @@
         <w:color w:val="404040"/>
       </w:rPr>
       <w:tcPr>
-        <w:shd w:color="ffffff"/>
+        <w:shd w:val="clear" w:color="ffffff"/>
         <w:tcBorders>
           <w:top w:val="none" w:color="000000" w:sz="4" w:space="0"/>
           <w:left w:val="none" w:color="000000" w:sz="4" w:space="0"/>
@@ -3480,9 +3582,8 @@
       </w:tcPr>
     </w:tblStylePr>
   </w:style>
-  <w:style w:type="table" w:styleId="73">
+  <w:style w:type="table" w:styleId="712">
     <w:name w:val="Grid Table 3 - Accent 4"/>
-    <w:basedOn w:val="32"/>
     <w:uiPriority w:val="99"/>
     <w:pPr>
       <w:spacing w:after="0" w:line="240" w:lineRule="auto"/>
@@ -3526,7 +3627,7 @@
         <w:jc w:val="right"/>
       </w:pPr>
       <w:tcPr>
-        <w:shd w:color="ffffff"/>
+        <w:shd w:val="clear" w:color="ffffff"/>
         <w:tcBorders>
           <w:top w:val="none" w:color="000000" w:sz="4" w:space="0"/>
           <w:left w:val="none" w:color="000000" w:sz="4" w:space="0"/>
@@ -3556,7 +3657,7 @@
         <w:color w:val="404040"/>
       </w:rPr>
       <w:tcPr>
-        <w:shd w:color="ffffff"/>
+        <w:shd w:val="clear" w:color="ffffff"/>
         <w:tcBorders>
           <w:top w:val="none" w:color="000000" w:sz="4" w:space="0"/>
           <w:left w:val="none" w:color="000000" w:sz="4" w:space="0"/>
@@ -3581,9 +3682,8 @@
       </w:tcPr>
     </w:tblStylePr>
   </w:style>
-  <w:style w:type="table" w:styleId="74">
+  <w:style w:type="table" w:styleId="713">
     <w:name w:val="Grid Table 3 - Accent 5"/>
-    <w:basedOn w:val="32"/>
     <w:uiPriority w:val="99"/>
     <w:pPr>
       <w:spacing w:after="0" w:line="240" w:lineRule="auto"/>
@@ -3627,7 +3727,7 @@
         <w:jc w:val="right"/>
       </w:pPr>
       <w:tcPr>
-        <w:shd w:color="ffffff"/>
+        <w:shd w:val="clear" w:color="ffffff"/>
         <w:tcBorders>
           <w:top w:val="none" w:color="000000" w:sz="4" w:space="0"/>
           <w:left w:val="none" w:color="000000" w:sz="4" w:space="0"/>
@@ -3657,7 +3757,7 @@
         <w:color w:val="404040"/>
       </w:rPr>
       <w:tcPr>
-        <w:shd w:color="ffffff"/>
+        <w:shd w:val="clear" w:color="ffffff"/>
         <w:tcBorders>
           <w:top w:val="none" w:color="000000" w:sz="4" w:space="0"/>
           <w:left w:val="none" w:color="000000" w:sz="4" w:space="0"/>
@@ -3682,9 +3782,8 @@
       </w:tcPr>
     </w:tblStylePr>
   </w:style>
-  <w:style w:type="table" w:styleId="75">
+  <w:style w:type="table" w:styleId="714">
     <w:name w:val="Grid Table 3 - Accent 6"/>
-    <w:basedOn w:val="32"/>
     <w:uiPriority w:val="99"/>
     <w:pPr>
       <w:spacing w:after="0" w:line="240" w:lineRule="auto"/>
@@ -3728,7 +3827,7 @@
         <w:jc w:val="right"/>
       </w:pPr>
       <w:tcPr>
-        <w:shd w:color="ffffff"/>
+        <w:shd w:val="clear" w:color="ffffff"/>
         <w:tcBorders>
           <w:top w:val="none" w:color="000000" w:sz="4" w:space="0"/>
           <w:left w:val="none" w:color="000000" w:sz="4" w:space="0"/>
@@ -3758,7 +3857,7 @@
         <w:color w:val="404040"/>
       </w:rPr>
       <w:tcPr>
-        <w:shd w:color="ffffff"/>
+        <w:shd w:val="clear" w:color="ffffff"/>
         <w:tcBorders>
           <w:top w:val="none" w:color="000000" w:sz="4" w:space="0"/>
           <w:left w:val="none" w:color="000000" w:sz="4" w:space="0"/>
@@ -3783,9 +3882,8 @@
       </w:tcPr>
     </w:tblStylePr>
   </w:style>
-  <w:style w:type="table" w:styleId="76">
+  <w:style w:type="table" w:styleId="715">
     <w:name w:val="Grid Table 4"/>
-    <w:basedOn w:val="32"/>
     <w:uiPriority w:val="59"/>
     <w:pPr>
       <w:spacing w:after="0" w:line="240" w:lineRule="auto"/>
@@ -3864,9 +3962,8 @@
       </w:tcPr>
     </w:tblStylePr>
   </w:style>
-  <w:style w:type="table" w:styleId="77">
+  <w:style w:type="table" w:styleId="716">
     <w:name w:val="Grid Table 4 - Accent 1"/>
-    <w:basedOn w:val="32"/>
     <w:uiPriority w:val="59"/>
     <w:pPr>
       <w:spacing w:after="0" w:line="240" w:lineRule="auto"/>
@@ -3945,9 +4042,8 @@
       </w:tcPr>
     </w:tblStylePr>
   </w:style>
-  <w:style w:type="table" w:styleId="78">
+  <w:style w:type="table" w:styleId="717">
     <w:name w:val="Grid Table 4 - Accent 2"/>
-    <w:basedOn w:val="32"/>
     <w:uiPriority w:val="59"/>
     <w:pPr>
       <w:spacing w:after="0" w:line="240" w:lineRule="auto"/>
@@ -4026,9 +4122,8 @@
       </w:tcPr>
     </w:tblStylePr>
   </w:style>
-  <w:style w:type="table" w:styleId="79">
+  <w:style w:type="table" w:styleId="718">
     <w:name w:val="Grid Table 4 - Accent 3"/>
-    <w:basedOn w:val="32"/>
     <w:uiPriority w:val="59"/>
     <w:pPr>
       <w:spacing w:after="0" w:line="240" w:lineRule="auto"/>
@@ -4107,9 +4202,8 @@
       </w:tcPr>
     </w:tblStylePr>
   </w:style>
-  <w:style w:type="table" w:styleId="80">
+  <w:style w:type="table" w:styleId="719">
     <w:name w:val="Grid Table 4 - Accent 4"/>
-    <w:basedOn w:val="32"/>
     <w:uiPriority w:val="59"/>
     <w:pPr>
       <w:spacing w:after="0" w:line="240" w:lineRule="auto"/>
@@ -4188,9 +4282,8 @@
       </w:tcPr>
     </w:tblStylePr>
   </w:style>
-  <w:style w:type="table" w:styleId="81">
+  <w:style w:type="table" w:styleId="720">
     <w:name w:val="Grid Table 4 - Accent 5"/>
-    <w:basedOn w:val="32"/>
     <w:uiPriority w:val="59"/>
     <w:pPr>
       <w:spacing w:after="0" w:line="240" w:lineRule="auto"/>
@@ -4269,9 +4362,8 @@
       </w:tcPr>
     </w:tblStylePr>
   </w:style>
-  <w:style w:type="table" w:styleId="82">
+  <w:style w:type="table" w:styleId="721">
     <w:name w:val="Grid Table 4 - Accent 6"/>
-    <w:basedOn w:val="32"/>
     <w:uiPriority w:val="59"/>
     <w:pPr>
       <w:spacing w:after="0" w:line="240" w:lineRule="auto"/>
@@ -4350,9 +4442,8 @@
       </w:tcPr>
     </w:tblStylePr>
   </w:style>
-  <w:style w:type="table" w:styleId="83">
+  <w:style w:type="table" w:styleId="722">
     <w:name w:val="Grid Table 5 Dark"/>
-    <w:basedOn w:val="32"/>
     <w:uiPriority w:val="99"/>
     <w:pPr>
       <w:spacing w:after="0" w:line="240" w:lineRule="auto"/>
@@ -4429,9 +4520,8 @@
       </w:tcPr>
     </w:tblStylePr>
   </w:style>
-  <w:style w:type="table" w:styleId="84">
+  <w:style w:type="table" w:styleId="723">
     <w:name w:val="Grid Table 5 Dark- Accent 1"/>
-    <w:basedOn w:val="32"/>
     <w:uiPriority w:val="99"/>
     <w:pPr>
       <w:spacing w:after="0" w:line="240" w:lineRule="auto"/>
@@ -4508,9 +4598,8 @@
       </w:tcPr>
     </w:tblStylePr>
   </w:style>
-  <w:style w:type="table" w:styleId="85">
+  <w:style w:type="table" w:styleId="724">
     <w:name w:val="Grid Table 5 Dark - Accent 2"/>
-    <w:basedOn w:val="32"/>
     <w:uiPriority w:val="99"/>
     <w:pPr>
       <w:spacing w:after="0" w:line="240" w:lineRule="auto"/>
@@ -4587,9 +4676,8 @@
       </w:tcPr>
     </w:tblStylePr>
   </w:style>
-  <w:style w:type="table" w:styleId="86">
+  <w:style w:type="table" w:styleId="725">
     <w:name w:val="Grid Table 5 Dark - Accent 3"/>
-    <w:basedOn w:val="32"/>
     <w:uiPriority w:val="99"/>
     <w:pPr>
       <w:spacing w:after="0" w:line="240" w:lineRule="auto"/>
@@ -4666,9 +4754,8 @@
       </w:tcPr>
     </w:tblStylePr>
   </w:style>
-  <w:style w:type="table" w:styleId="87">
+  <w:style w:type="table" w:styleId="726">
     <w:name w:val="Grid Table 5 Dark- Accent 4"/>
-    <w:basedOn w:val="32"/>
     <w:uiPriority w:val="99"/>
     <w:pPr>
       <w:spacing w:after="0" w:line="240" w:lineRule="auto"/>
@@ -4745,9 +4832,8 @@
       </w:tcPr>
     </w:tblStylePr>
   </w:style>
-  <w:style w:type="table" w:styleId="88">
+  <w:style w:type="table" w:styleId="727">
     <w:name w:val="Grid Table 5 Dark - Accent 5"/>
-    <w:basedOn w:val="32"/>
     <w:uiPriority w:val="99"/>
     <w:pPr>
       <w:spacing w:after="0" w:line="240" w:lineRule="auto"/>
@@ -4824,9 +4910,8 @@
       </w:tcPr>
     </w:tblStylePr>
   </w:style>
-  <w:style w:type="table" w:styleId="89">
+  <w:style w:type="table" w:styleId="728">
     <w:name w:val="Grid Table 5 Dark - Accent 6"/>
-    <w:basedOn w:val="32"/>
     <w:uiPriority w:val="99"/>
     <w:pPr>
       <w:spacing w:after="0" w:line="240" w:lineRule="auto"/>
@@ -4903,9 +4988,8 @@
       </w:tcPr>
     </w:tblStylePr>
   </w:style>
-  <w:style w:type="table" w:styleId="90">
+  <w:style w:type="table" w:styleId="729">
     <w:name w:val="Grid Table 6 Colorful"/>
-    <w:basedOn w:val="32"/>
     <w:uiPriority w:val="99"/>
     <w:pPr>
       <w:spacing w:after="0" w:line="240" w:lineRule="auto"/>
@@ -4982,9 +5066,8 @@
       </w:rPr>
     </w:tblStylePr>
   </w:style>
-  <w:style w:type="table" w:styleId="91">
+  <w:style w:type="table" w:styleId="730">
     <w:name w:val="Grid Table 6 Colorful - Accent 1"/>
-    <w:basedOn w:val="32"/>
     <w:uiPriority w:val="99"/>
     <w:pPr>
       <w:spacing w:after="0" w:line="240" w:lineRule="auto"/>
@@ -5061,9 +5144,8 @@
       </w:rPr>
     </w:tblStylePr>
   </w:style>
-  <w:style w:type="table" w:styleId="92">
+  <w:style w:type="table" w:styleId="731">
     <w:name w:val="Grid Table 6 Colorful - Accent 2"/>
-    <w:basedOn w:val="32"/>
     <w:uiPriority w:val="99"/>
     <w:pPr>
       <w:spacing w:after="0" w:line="240" w:lineRule="auto"/>
@@ -5140,9 +5222,8 @@
       </w:rPr>
     </w:tblStylePr>
   </w:style>
-  <w:style w:type="table" w:styleId="93">
+  <w:style w:type="table" w:styleId="732">
     <w:name w:val="Grid Table 6 Colorful - Accent 3"/>
-    <w:basedOn w:val="32"/>
     <w:uiPriority w:val="99"/>
     <w:pPr>
       <w:spacing w:after="0" w:line="240" w:lineRule="auto"/>
@@ -5219,9 +5300,8 @@
       </w:rPr>
     </w:tblStylePr>
   </w:style>
-  <w:style w:type="table" w:styleId="94">
+  <w:style w:type="table" w:styleId="733">
     <w:name w:val="Grid Table 6 Colorful - Accent 4"/>
-    <w:basedOn w:val="32"/>
     <w:uiPriority w:val="99"/>
     <w:pPr>
       <w:spacing w:after="0" w:line="240" w:lineRule="auto"/>
@@ -5298,9 +5378,8 @@
       </w:rPr>
     </w:tblStylePr>
   </w:style>
-  <w:style w:type="table" w:styleId="95">
+  <w:style w:type="table" w:styleId="734">
     <w:name w:val="Grid Table 6 Colorful - Accent 5"/>
-    <w:basedOn w:val="32"/>
     <w:uiPriority w:val="99"/>
     <w:pPr>
       <w:spacing w:after="0" w:line="240" w:lineRule="auto"/>
@@ -5377,9 +5456,8 @@
       </w:rPr>
     </w:tblStylePr>
   </w:style>
-  <w:style w:type="table" w:styleId="96">
+  <w:style w:type="table" w:styleId="735">
     <w:name w:val="Grid Table 6 Colorful - Accent 6"/>
-    <w:basedOn w:val="32"/>
     <w:uiPriority w:val="99"/>
     <w:pPr>
       <w:spacing w:after="0" w:line="240" w:lineRule="auto"/>
@@ -5456,9 +5534,8 @@
       </w:rPr>
     </w:tblStylePr>
   </w:style>
-  <w:style w:type="table" w:styleId="97">
+  <w:style w:type="table" w:styleId="736">
     <w:name w:val="Grid Table 7 Colorful"/>
-    <w:basedOn w:val="32"/>
     <w:uiPriority w:val="99"/>
     <w:pPr>
       <w:spacing w:after="0" w:line="240" w:lineRule="auto"/>
@@ -5507,11 +5584,11 @@
         <w:jc w:val="right"/>
       </w:pPr>
       <w:tcPr>
-        <w:shd w:color="ffffff"/>
-        <w:tcBorders>
-          <w:top w:val="none"/>
-          <w:left w:val="none"/>
-          <w:bottom w:val="none"/>
+        <w:shd w:val="clear" w:color="ffffff"/>
+        <w:tcBorders>
+          <w:top w:val="none" w:color="000000" w:sz="4" w:space="0"/>
+          <w:left w:val="none" w:color="000000" w:sz="4" w:space="0"/>
+          <w:bottom w:val="none" w:color="000000" w:sz="4" w:space="0"/>
           <w:right w:val="single" w:color="000000" w:themeColor="text1" w:themeTint="80" w:sz="4" w:space="0"/>
         </w:tcBorders>
       </w:tcPr>
@@ -5526,10 +5603,10 @@
       <w:tcPr>
         <w:shd w:val="clear" w:color="ffffff" w:themeColor="light1" w:fill="ffffff" w:themeFill="light1"/>
         <w:tcBorders>
-          <w:top w:val="none"/>
-          <w:left w:val="none"/>
+          <w:top w:val="none" w:color="000000" w:sz="4" w:space="0"/>
+          <w:left w:val="none" w:color="000000" w:sz="4" w:space="0"/>
           <w:bottom w:val="single" w:color="000000" w:themeColor="text1" w:themeTint="80" w:sz="4" w:space="0"/>
-          <w:right w:val="none"/>
+          <w:right w:val="none" w:color="000000" w:sz="4" w:space="0"/>
         </w:tcBorders>
       </w:tcPr>
     </w:tblStylePr>
@@ -5541,12 +5618,12 @@
         <w:sz w:val="22"/>
       </w:rPr>
       <w:tcPr>
-        <w:shd w:color="ffffff"/>
-        <w:tcBorders>
-          <w:top w:val="none"/>
+        <w:shd w:val="clear" w:color="ffffff"/>
+        <w:tcBorders>
+          <w:top w:val="none" w:color="000000" w:sz="4" w:space="0"/>
           <w:left w:val="single" w:color="000000" w:themeColor="text1" w:themeTint="80" w:sz="4" w:space="0"/>
-          <w:bottom w:val="none"/>
-          <w:right w:val="none"/>
+          <w:bottom w:val="none" w:color="000000" w:sz="4" w:space="0"/>
+          <w:right w:val="none" w:color="000000" w:sz="4" w:space="0"/>
         </w:tcBorders>
       </w:tcPr>
     </w:tblStylePr>
@@ -5561,16 +5638,15 @@
         <w:shd w:val="clear" w:color="ffffff" w:themeColor="light1" w:fill="ffffff" w:themeFill="light1"/>
         <w:tcBorders>
           <w:top w:val="single" w:color="000000" w:themeColor="text1" w:themeTint="80" w:sz="4" w:space="0"/>
-          <w:left w:val="none"/>
-          <w:bottom w:val="none"/>
-          <w:right w:val="none"/>
-        </w:tcBorders>
-      </w:tcPr>
-    </w:tblStylePr>
-  </w:style>
-  <w:style w:type="table" w:styleId="98">
+          <w:left w:val="none" w:color="000000" w:sz="4" w:space="0"/>
+          <w:bottom w:val="none" w:color="000000" w:sz="4" w:space="0"/>
+          <w:right w:val="none" w:color="000000" w:sz="4" w:space="0"/>
+        </w:tcBorders>
+      </w:tcPr>
+    </w:tblStylePr>
+  </w:style>
+  <w:style w:type="table" w:styleId="737">
     <w:name w:val="Grid Table 7 Colorful - Accent 1"/>
-    <w:basedOn w:val="32"/>
     <w:uiPriority w:val="99"/>
     <w:pPr>
       <w:spacing w:after="0" w:line="240" w:lineRule="auto"/>
@@ -5619,11 +5695,11 @@
         <w:jc w:val="right"/>
       </w:pPr>
       <w:tcPr>
-        <w:shd w:color="ffffff"/>
-        <w:tcBorders>
-          <w:top w:val="none"/>
-          <w:left w:val="none"/>
-          <w:bottom w:val="none"/>
+        <w:shd w:val="clear" w:color="ffffff"/>
+        <w:tcBorders>
+          <w:top w:val="none" w:color="000000" w:sz="4" w:space="0"/>
+          <w:left w:val="none" w:color="000000" w:sz="4" w:space="0"/>
+          <w:bottom w:val="none" w:color="000000" w:sz="4" w:space="0"/>
           <w:right w:val="single" w:color="000000" w:themeColor="accent1" w:themeTint="80" w:sz="4" w:space="0"/>
         </w:tcBorders>
       </w:tcPr>
@@ -5638,10 +5714,10 @@
       <w:tcPr>
         <w:shd w:val="clear" w:color="ffffff" w:themeColor="light1" w:fill="ffffff" w:themeFill="light1"/>
         <w:tcBorders>
-          <w:top w:val="none"/>
-          <w:left w:val="none"/>
+          <w:top w:val="none" w:color="000000" w:sz="4" w:space="0"/>
+          <w:left w:val="none" w:color="000000" w:sz="4" w:space="0"/>
           <w:bottom w:val="single" w:color="000000" w:themeColor="accent1" w:themeTint="80" w:sz="4" w:space="0"/>
-          <w:right w:val="none"/>
+          <w:right w:val="none" w:color="000000" w:sz="4" w:space="0"/>
         </w:tcBorders>
       </w:tcPr>
     </w:tblStylePr>
@@ -5653,12 +5729,12 @@
         <w:sz w:val="22"/>
       </w:rPr>
       <w:tcPr>
-        <w:shd w:color="ffffff"/>
-        <w:tcBorders>
-          <w:top w:val="none"/>
+        <w:shd w:val="clear" w:color="ffffff"/>
+        <w:tcBorders>
+          <w:top w:val="none" w:color="000000" w:sz="4" w:space="0"/>
           <w:left w:val="single" w:color="000000" w:themeColor="accent1" w:themeTint="80" w:sz="4" w:space="0"/>
-          <w:bottom w:val="none"/>
-          <w:right w:val="none"/>
+          <w:bottom w:val="none" w:color="000000" w:sz="4" w:space="0"/>
+          <w:right w:val="none" w:color="000000" w:sz="4" w:space="0"/>
         </w:tcBorders>
       </w:tcPr>
     </w:tblStylePr>
@@ -5673,16 +5749,15 @@
         <w:shd w:val="clear" w:color="ffffff" w:themeColor="light1" w:fill="ffffff" w:themeFill="light1"/>
         <w:tcBorders>
           <w:top w:val="single" w:color="000000" w:themeColor="accent1" w:themeTint="80" w:sz="4" w:space="0"/>
-          <w:left w:val="none"/>
-          <w:bottom w:val="none"/>
-          <w:right w:val="none"/>
-        </w:tcBorders>
-      </w:tcPr>
-    </w:tblStylePr>
-  </w:style>
-  <w:style w:type="table" w:styleId="99">
+          <w:left w:val="none" w:color="000000" w:sz="4" w:space="0"/>
+          <w:bottom w:val="none" w:color="000000" w:sz="4" w:space="0"/>
+          <w:right w:val="none" w:color="000000" w:sz="4" w:space="0"/>
+        </w:tcBorders>
+      </w:tcPr>
+    </w:tblStylePr>
+  </w:style>
+  <w:style w:type="table" w:styleId="738">
     <w:name w:val="Grid Table 7 Colorful - Accent 2"/>
-    <w:basedOn w:val="32"/>
     <w:uiPriority w:val="99"/>
     <w:pPr>
       <w:spacing w:after="0" w:line="240" w:lineRule="auto"/>
@@ -5731,11 +5806,11 @@
         <w:jc w:val="right"/>
       </w:pPr>
       <w:tcPr>
-        <w:shd w:color="ffffff"/>
-        <w:tcBorders>
-          <w:top w:val="none"/>
-          <w:left w:val="none"/>
-          <w:bottom w:val="none"/>
+        <w:shd w:val="clear" w:color="ffffff"/>
+        <w:tcBorders>
+          <w:top w:val="none" w:color="000000" w:sz="4" w:space="0"/>
+          <w:left w:val="none" w:color="000000" w:sz="4" w:space="0"/>
+          <w:bottom w:val="none" w:color="000000" w:sz="4" w:space="0"/>
           <w:right w:val="single" w:color="000000" w:themeColor="accent2" w:themeTint="97" w:sz="4" w:space="0"/>
         </w:tcBorders>
       </w:tcPr>
@@ -5750,10 +5825,10 @@
       <w:tcPr>
         <w:shd w:val="clear" w:color="ffffff" w:themeColor="light1" w:fill="ffffff" w:themeFill="light1"/>
         <w:tcBorders>
-          <w:top w:val="none"/>
-          <w:left w:val="none"/>
+          <w:top w:val="none" w:color="000000" w:sz="4" w:space="0"/>
+          <w:left w:val="none" w:color="000000" w:sz="4" w:space="0"/>
           <w:bottom w:val="single" w:color="000000" w:themeColor="accent2" w:themeTint="97" w:sz="4" w:space="0"/>
-          <w:right w:val="none"/>
+          <w:right w:val="none" w:color="000000" w:sz="4" w:space="0"/>
         </w:tcBorders>
       </w:tcPr>
     </w:tblStylePr>
@@ -5765,12 +5840,12 @@
         <w:sz w:val="22"/>
       </w:rPr>
       <w:tcPr>
-        <w:shd w:color="ffffff"/>
-        <w:tcBorders>
-          <w:top w:val="none"/>
+        <w:shd w:val="clear" w:color="ffffff"/>
+        <w:tcBorders>
+          <w:top w:val="none" w:color="000000" w:sz="4" w:space="0"/>
           <w:left w:val="single" w:color="000000" w:themeColor="accent2" w:themeTint="97" w:sz="4" w:space="0"/>
-          <w:bottom w:val="none"/>
-          <w:right w:val="none"/>
+          <w:bottom w:val="none" w:color="000000" w:sz="4" w:space="0"/>
+          <w:right w:val="none" w:color="000000" w:sz="4" w:space="0"/>
         </w:tcBorders>
       </w:tcPr>
     </w:tblStylePr>
@@ -5785,16 +5860,15 @@
         <w:shd w:val="clear" w:color="ffffff" w:themeColor="light1" w:fill="ffffff" w:themeFill="light1"/>
         <w:tcBorders>
           <w:top w:val="single" w:color="000000" w:themeColor="accent2" w:themeTint="97" w:sz="4" w:space="0"/>
-          <w:left w:val="none"/>
-          <w:bottom w:val="none"/>
-          <w:right w:val="none"/>
-        </w:tcBorders>
-      </w:tcPr>
-    </w:tblStylePr>
-  </w:style>
-  <w:style w:type="table" w:styleId="100">
+          <w:left w:val="none" w:color="000000" w:sz="4" w:space="0"/>
+          <w:bottom w:val="none" w:color="000000" w:sz="4" w:space="0"/>
+          <w:right w:val="none" w:color="000000" w:sz="4" w:space="0"/>
+        </w:tcBorders>
+      </w:tcPr>
+    </w:tblStylePr>
+  </w:style>
+  <w:style w:type="table" w:styleId="739">
     <w:name w:val="Grid Table 7 Colorful - Accent 3"/>
-    <w:basedOn w:val="32"/>
     <w:uiPriority w:val="99"/>
     <w:pPr>
       <w:spacing w:after="0" w:line="240" w:lineRule="auto"/>
@@ -5843,11 +5917,11 @@
         <w:jc w:val="right"/>
       </w:pPr>
       <w:tcPr>
-        <w:shd w:color="ffffff"/>
-        <w:tcBorders>
-          <w:top w:val="none"/>
-          <w:left w:val="none"/>
-          <w:bottom w:val="none"/>
+        <w:shd w:val="clear" w:color="ffffff"/>
+        <w:tcBorders>
+          <w:top w:val="none" w:color="000000" w:sz="4" w:space="0"/>
+          <w:left w:val="none" w:color="000000" w:sz="4" w:space="0"/>
+          <w:bottom w:val="none" w:color="000000" w:sz="4" w:space="0"/>
           <w:right w:val="single" w:color="000000" w:themeColor="accent3" w:themeTint="FE" w:sz="4" w:space="0"/>
         </w:tcBorders>
       </w:tcPr>
@@ -5862,10 +5936,10 @@
       <w:tcPr>
         <w:shd w:val="clear" w:color="ffffff" w:themeColor="light1" w:fill="ffffff" w:themeFill="light1"/>
         <w:tcBorders>
-          <w:top w:val="none"/>
-          <w:left w:val="none"/>
+          <w:top w:val="none" w:color="000000" w:sz="4" w:space="0"/>
+          <w:left w:val="none" w:color="000000" w:sz="4" w:space="0"/>
           <w:bottom w:val="single" w:color="000000" w:themeColor="accent3" w:themeTint="FE" w:sz="4" w:space="0"/>
-          <w:right w:val="none"/>
+          <w:right w:val="none" w:color="000000" w:sz="4" w:space="0"/>
         </w:tcBorders>
       </w:tcPr>
     </w:tblStylePr>
@@ -5877,12 +5951,12 @@
         <w:sz w:val="22"/>
       </w:rPr>
       <w:tcPr>
-        <w:shd w:color="ffffff"/>
-        <w:tcBorders>
-          <w:top w:val="none"/>
+        <w:shd w:val="clear" w:color="ffffff"/>
+        <w:tcBorders>
+          <w:top w:val="none" w:color="000000" w:sz="4" w:space="0"/>
           <w:left w:val="single" w:color="000000" w:themeColor="accent3" w:themeTint="FE" w:sz="4" w:space="0"/>
-          <w:bottom w:val="none"/>
-          <w:right w:val="none"/>
+          <w:bottom w:val="none" w:color="000000" w:sz="4" w:space="0"/>
+          <w:right w:val="none" w:color="000000" w:sz="4" w:space="0"/>
         </w:tcBorders>
       </w:tcPr>
     </w:tblStylePr>
@@ -5897,16 +5971,15 @@
         <w:shd w:val="clear" w:color="ffffff" w:themeColor="light1" w:fill="ffffff" w:themeFill="light1"/>
         <w:tcBorders>
           <w:top w:val="single" w:color="000000" w:themeColor="accent3" w:themeTint="FE" w:sz="4" w:space="0"/>
-          <w:left w:val="none"/>
-          <w:bottom w:val="none"/>
-          <w:right w:val="none"/>
-        </w:tcBorders>
-      </w:tcPr>
-    </w:tblStylePr>
-  </w:style>
-  <w:style w:type="table" w:styleId="101">
+          <w:left w:val="none" w:color="000000" w:sz="4" w:space="0"/>
+          <w:bottom w:val="none" w:color="000000" w:sz="4" w:space="0"/>
+          <w:right w:val="none" w:color="000000" w:sz="4" w:space="0"/>
+        </w:tcBorders>
+      </w:tcPr>
+    </w:tblStylePr>
+  </w:style>
+  <w:style w:type="table" w:styleId="740">
     <w:name w:val="Grid Table 7 Colorful - Accent 4"/>
-    <w:basedOn w:val="32"/>
     <w:uiPriority w:val="99"/>
     <w:pPr>
       <w:spacing w:after="0" w:line="240" w:lineRule="auto"/>
@@ -5955,11 +6028,11 @@
         <w:jc w:val="right"/>
       </w:pPr>
       <w:tcPr>
-        <w:shd w:color="ffffff"/>
-        <w:tcBorders>
-          <w:top w:val="none"/>
-          <w:left w:val="none"/>
-          <w:bottom w:val="none"/>
+        <w:shd w:val="clear" w:color="ffffff"/>
+        <w:tcBorders>
+          <w:top w:val="none" w:color="000000" w:sz="4" w:space="0"/>
+          <w:left w:val="none" w:color="000000" w:sz="4" w:space="0"/>
+          <w:bottom w:val="none" w:color="000000" w:sz="4" w:space="0"/>
           <w:right w:val="single" w:color="000000" w:themeColor="accent4" w:themeTint="9A" w:sz="4" w:space="0"/>
         </w:tcBorders>
       </w:tcPr>
@@ -5974,10 +6047,10 @@
       <w:tcPr>
         <w:shd w:val="clear" w:color="ffffff" w:themeColor="light1" w:fill="ffffff" w:themeFill="light1"/>
         <w:tcBorders>
-          <w:top w:val="none"/>
-          <w:left w:val="none"/>
+          <w:top w:val="none" w:color="000000" w:sz="4" w:space="0"/>
+          <w:left w:val="none" w:color="000000" w:sz="4" w:space="0"/>
           <w:bottom w:val="single" w:color="000000" w:themeColor="accent4" w:themeTint="9A" w:sz="4" w:space="0"/>
-          <w:right w:val="none"/>
+          <w:right w:val="none" w:color="000000" w:sz="4" w:space="0"/>
         </w:tcBorders>
       </w:tcPr>
     </w:tblStylePr>
@@ -5989,12 +6062,12 @@
         <w:sz w:val="22"/>
       </w:rPr>
       <w:tcPr>
-        <w:shd w:color="ffffff"/>
-        <w:tcBorders>
-          <w:top w:val="none"/>
+        <w:shd w:val="clear" w:color="ffffff"/>
+        <w:tcBorders>
+          <w:top w:val="none" w:color="000000" w:sz="4" w:space="0"/>
           <w:left w:val="single" w:color="000000" w:themeColor="accent4" w:themeTint="9A" w:sz="4" w:space="0"/>
-          <w:bottom w:val="none"/>
-          <w:right w:val="none"/>
+          <w:bottom w:val="none" w:color="000000" w:sz="4" w:space="0"/>
+          <w:right w:val="none" w:color="000000" w:sz="4" w:space="0"/>
         </w:tcBorders>
       </w:tcPr>
     </w:tblStylePr>
@@ -6009,16 +6082,15 @@
         <w:shd w:val="clear" w:color="ffffff" w:themeColor="light1" w:fill="ffffff" w:themeFill="light1"/>
         <w:tcBorders>
           <w:top w:val="single" w:color="000000" w:themeColor="accent4" w:themeTint="9A" w:sz="4" w:space="0"/>
-          <w:left w:val="none"/>
-          <w:bottom w:val="none"/>
-          <w:right w:val="none"/>
-        </w:tcBorders>
-      </w:tcPr>
-    </w:tblStylePr>
-  </w:style>
-  <w:style w:type="table" w:styleId="102">
+          <w:left w:val="none" w:color="000000" w:sz="4" w:space="0"/>
+          <w:bottom w:val="none" w:color="000000" w:sz="4" w:space="0"/>
+          <w:right w:val="none" w:color="000000" w:sz="4" w:space="0"/>
+        </w:tcBorders>
+      </w:tcPr>
+    </w:tblStylePr>
+  </w:style>
+  <w:style w:type="table" w:styleId="741">
     <w:name w:val="Grid Table 7 Colorful - Accent 5"/>
-    <w:basedOn w:val="32"/>
     <w:uiPriority w:val="99"/>
     <w:pPr>
       <w:spacing w:after="0" w:line="240" w:lineRule="auto"/>
@@ -6067,11 +6139,11 @@
         <w:jc w:val="right"/>
       </w:pPr>
       <w:tcPr>
-        <w:shd w:color="ffffff"/>
-        <w:tcBorders>
-          <w:top w:val="none"/>
-          <w:left w:val="none"/>
-          <w:bottom w:val="none"/>
+        <w:shd w:val="clear" w:color="ffffff"/>
+        <w:tcBorders>
+          <w:top w:val="none" w:color="000000" w:sz="4" w:space="0"/>
+          <w:left w:val="none" w:color="000000" w:sz="4" w:space="0"/>
+          <w:bottom w:val="none" w:color="000000" w:sz="4" w:space="0"/>
           <w:right w:val="single" w:color="000000" w:themeColor="accent5" w:themeTint="90" w:sz="4" w:space="0"/>
         </w:tcBorders>
       </w:tcPr>
@@ -6086,10 +6158,10 @@
       <w:tcPr>
         <w:shd w:val="clear" w:color="ffffff" w:themeColor="light1" w:fill="ffffff" w:themeFill="light1"/>
         <w:tcBorders>
-          <w:top w:val="none"/>
-          <w:left w:val="none"/>
+          <w:top w:val="none" w:color="000000" w:sz="4" w:space="0"/>
+          <w:left w:val="none" w:color="000000" w:sz="4" w:space="0"/>
           <w:bottom w:val="single" w:color="000000" w:themeColor="accent5" w:themeTint="90" w:sz="4" w:space="0"/>
-          <w:right w:val="none"/>
+          <w:right w:val="none" w:color="000000" w:sz="4" w:space="0"/>
         </w:tcBorders>
       </w:tcPr>
     </w:tblStylePr>
@@ -6101,12 +6173,12 @@
         <w:sz w:val="22"/>
       </w:rPr>
       <w:tcPr>
-        <w:shd w:color="ffffff"/>
-        <w:tcBorders>
-          <w:top w:val="none"/>
+        <w:shd w:val="clear" w:color="ffffff"/>
+        <w:tcBorders>
+          <w:top w:val="none" w:color="000000" w:sz="4" w:space="0"/>
           <w:left w:val="single" w:color="000000" w:themeColor="accent5" w:themeTint="90" w:sz="4" w:space="0"/>
-          <w:bottom w:val="none"/>
-          <w:right w:val="none"/>
+          <w:bottom w:val="none" w:color="000000" w:sz="4" w:space="0"/>
+          <w:right w:val="none" w:color="000000" w:sz="4" w:space="0"/>
         </w:tcBorders>
       </w:tcPr>
     </w:tblStylePr>
@@ -6121,16 +6193,15 @@
         <w:shd w:val="clear" w:color="ffffff" w:themeColor="light1" w:fill="ffffff" w:themeFill="light1"/>
         <w:tcBorders>
           <w:top w:val="single" w:color="000000" w:themeColor="accent5" w:themeTint="90" w:sz="4" w:space="0"/>
-          <w:left w:val="none"/>
-          <w:bottom w:val="none"/>
-          <w:right w:val="none"/>
-        </w:tcBorders>
-      </w:tcPr>
-    </w:tblStylePr>
-  </w:style>
-  <w:style w:type="table" w:styleId="103">
+          <w:left w:val="none" w:color="000000" w:sz="4" w:space="0"/>
+          <w:bottom w:val="none" w:color="000000" w:sz="4" w:space="0"/>
+          <w:right w:val="none" w:color="000000" w:sz="4" w:space="0"/>
+        </w:tcBorders>
+      </w:tcPr>
+    </w:tblStylePr>
+  </w:style>
+  <w:style w:type="table" w:styleId="742">
     <w:name w:val="Grid Table 7 Colorful - Accent 6"/>
-    <w:basedOn w:val="32"/>
     <w:uiPriority w:val="99"/>
     <w:pPr>
       <w:spacing w:after="0" w:line="240" w:lineRule="auto"/>
@@ -6179,11 +6250,11 @@
         <w:jc w:val="right"/>
       </w:pPr>
       <w:tcPr>
-        <w:shd w:color="ffffff"/>
-        <w:tcBorders>
-          <w:top w:val="none"/>
-          <w:left w:val="none"/>
-          <w:bottom w:val="none"/>
+        <w:shd w:val="clear" w:color="ffffff"/>
+        <w:tcBorders>
+          <w:top w:val="none" w:color="000000" w:sz="4" w:space="0"/>
+          <w:left w:val="none" w:color="000000" w:sz="4" w:space="0"/>
+          <w:bottom w:val="none" w:color="000000" w:sz="4" w:space="0"/>
           <w:right w:val="single" w:color="000000" w:themeColor="accent6" w:themeTint="90" w:sz="4" w:space="0"/>
         </w:tcBorders>
       </w:tcPr>
@@ -6198,10 +6269,10 @@
       <w:tcPr>
         <w:shd w:val="clear" w:color="ffffff" w:themeColor="light1" w:fill="ffffff" w:themeFill="light1"/>
         <w:tcBorders>
-          <w:top w:val="none"/>
-          <w:left w:val="none"/>
+          <w:top w:val="none" w:color="000000" w:sz="4" w:space="0"/>
+          <w:left w:val="none" w:color="000000" w:sz="4" w:space="0"/>
           <w:bottom w:val="single" w:color="000000" w:themeColor="accent6" w:themeTint="90" w:sz="4" w:space="0"/>
-          <w:right w:val="none"/>
+          <w:right w:val="none" w:color="000000" w:sz="4" w:space="0"/>
         </w:tcBorders>
       </w:tcPr>
     </w:tblStylePr>
@@ -6213,12 +6284,12 @@
         <w:sz w:val="22"/>
       </w:rPr>
       <w:tcPr>
-        <w:shd w:color="ffffff"/>
-        <w:tcBorders>
-          <w:top w:val="none"/>
+        <w:shd w:val="clear" w:color="ffffff"/>
+        <w:tcBorders>
+          <w:top w:val="none" w:color="000000" w:sz="4" w:space="0"/>
           <w:left w:val="single" w:color="000000" w:themeColor="accent6" w:themeTint="90" w:sz="4" w:space="0"/>
-          <w:bottom w:val="none"/>
-          <w:right w:val="none"/>
+          <w:bottom w:val="none" w:color="000000" w:sz="4" w:space="0"/>
+          <w:right w:val="none" w:color="000000" w:sz="4" w:space="0"/>
         </w:tcBorders>
       </w:tcPr>
     </w:tblStylePr>
@@ -6233,16 +6304,15 @@
         <w:shd w:val="clear" w:color="ffffff" w:themeColor="light1" w:fill="ffffff" w:themeFill="light1"/>
         <w:tcBorders>
           <w:top w:val="single" w:color="000000" w:themeColor="accent6" w:themeTint="90" w:sz="4" w:space="0"/>
-          <w:left w:val="none"/>
-          <w:bottom w:val="none"/>
-          <w:right w:val="none"/>
-        </w:tcBorders>
-      </w:tcPr>
-    </w:tblStylePr>
-  </w:style>
-  <w:style w:type="table" w:styleId="104">
+          <w:left w:val="none" w:color="000000" w:sz="4" w:space="0"/>
+          <w:bottom w:val="none" w:color="000000" w:sz="4" w:space="0"/>
+          <w:right w:val="none" w:color="000000" w:sz="4" w:space="0"/>
+        </w:tcBorders>
+      </w:tcPr>
+    </w:tblStylePr>
+  </w:style>
+  <w:style w:type="table" w:styleId="743">
     <w:name w:val="List Table 1 Light"/>
-    <w:basedOn w:val="32"/>
     <w:uiPriority w:val="99"/>
     <w:pPr>
       <w:spacing w:after="0" w:line="240" w:lineRule="auto"/>
@@ -6303,9 +6373,8 @@
       </w:tcPr>
     </w:tblStylePr>
   </w:style>
-  <w:style w:type="table" w:styleId="105">
+  <w:style w:type="table" w:styleId="744">
     <w:name w:val="List Table 1 Light - Accent 1"/>
-    <w:basedOn w:val="32"/>
     <w:uiPriority w:val="99"/>
     <w:pPr>
       <w:spacing w:after="0" w:line="240" w:lineRule="auto"/>
@@ -6366,9 +6435,8 @@
       </w:tcPr>
     </w:tblStylePr>
   </w:style>
-  <w:style w:type="table" w:styleId="106">
+  <w:style w:type="table" w:styleId="745">
     <w:name w:val="List Table 1 Light - Accent 2"/>
-    <w:basedOn w:val="32"/>
     <w:uiPriority w:val="99"/>
     <w:pPr>
       <w:spacing w:after="0" w:line="240" w:lineRule="auto"/>
@@ -6429,9 +6497,8 @@
       </w:tcPr>
     </w:tblStylePr>
   </w:style>
-  <w:style w:type="table" w:styleId="107">
+  <w:style w:type="table" w:styleId="746">
     <w:name w:val="List Table 1 Light - Accent 3"/>
-    <w:basedOn w:val="32"/>
     <w:uiPriority w:val="99"/>
     <w:pPr>
       <w:spacing w:after="0" w:line="240" w:lineRule="auto"/>
@@ -6492,9 +6559,8 @@
       </w:tcPr>
     </w:tblStylePr>
   </w:style>
-  <w:style w:type="table" w:styleId="108">
+  <w:style w:type="table" w:styleId="747">
     <w:name w:val="List Table 1 Light - Accent 4"/>
-    <w:basedOn w:val="32"/>
     <w:uiPriority w:val="99"/>
     <w:pPr>
       <w:spacing w:after="0" w:line="240" w:lineRule="auto"/>
@@ -6555,9 +6621,8 @@
       </w:tcPr>
     </w:tblStylePr>
   </w:style>
-  <w:style w:type="table" w:styleId="109">
+  <w:style w:type="table" w:styleId="748">
     <w:name w:val="List Table 1 Light - Accent 5"/>
-    <w:basedOn w:val="32"/>
     <w:uiPriority w:val="99"/>
     <w:pPr>
       <w:spacing w:after="0" w:line="240" w:lineRule="auto"/>
@@ -6618,9 +6683,8 @@
       </w:tcPr>
     </w:tblStylePr>
   </w:style>
-  <w:style w:type="table" w:styleId="110">
+  <w:style w:type="table" w:styleId="749">
     <w:name w:val="List Table 1 Light - Accent 6"/>
-    <w:basedOn w:val="32"/>
     <w:uiPriority w:val="99"/>
     <w:pPr>
       <w:spacing w:after="0" w:line="240" w:lineRule="auto"/>
@@ -6681,9 +6745,8 @@
       </w:tcPr>
     </w:tblStylePr>
   </w:style>
-  <w:style w:type="table" w:styleId="111">
+  <w:style w:type="table" w:styleId="750">
     <w:name w:val="List Table 2"/>
-    <w:basedOn w:val="32"/>
     <w:uiPriority w:val="99"/>
     <w:pPr>
       <w:spacing w:after="0" w:line="240" w:lineRule="auto"/>
@@ -6767,9 +6830,8 @@
       </w:tcPr>
     </w:tblStylePr>
   </w:style>
-  <w:style w:type="table" w:styleId="112">
+  <w:style w:type="table" w:styleId="751">
     <w:name w:val="List Table 2 - Accent 1"/>
-    <w:basedOn w:val="32"/>
     <w:uiPriority w:val="99"/>
     <w:pPr>
       <w:spacing w:after="0" w:line="240" w:lineRule="auto"/>
@@ -6853,9 +6915,8 @@
       </w:tcPr>
     </w:tblStylePr>
   </w:style>
-  <w:style w:type="table" w:styleId="113">
+  <w:style w:type="table" w:styleId="752">
     <w:name w:val="List Table 2 - Accent 2"/>
-    <w:basedOn w:val="32"/>
     <w:uiPriority w:val="99"/>
     <w:pPr>
       <w:spacing w:after="0" w:line="240" w:lineRule="auto"/>
@@ -6939,9 +7000,8 @@
       </w:tcPr>
     </w:tblStylePr>
   </w:style>
-  <w:style w:type="table" w:styleId="114">
+  <w:style w:type="table" w:styleId="753">
     <w:name w:val="List Table 2 - Accent 3"/>
-    <w:basedOn w:val="32"/>
     <w:uiPriority w:val="99"/>
     <w:pPr>
       <w:spacing w:after="0" w:line="240" w:lineRule="auto"/>
@@ -7025,9 +7085,8 @@
       </w:tcPr>
     </w:tblStylePr>
   </w:style>
-  <w:style w:type="table" w:styleId="115">
+  <w:style w:type="table" w:styleId="754">
     <w:name w:val="List Table 2 - Accent 4"/>
-    <w:basedOn w:val="32"/>
     <w:uiPriority w:val="99"/>
     <w:pPr>
       <w:spacing w:after="0" w:line="240" w:lineRule="auto"/>
@@ -7111,9 +7170,8 @@
       </w:tcPr>
     </w:tblStylePr>
   </w:style>
-  <w:style w:type="table" w:styleId="116">
+  <w:style w:type="table" w:styleId="755">
     <w:name w:val="List Table 2 - Accent 5"/>
-    <w:basedOn w:val="32"/>
     <w:uiPriority w:val="99"/>
     <w:pPr>
       <w:spacing w:after="0" w:line="240" w:lineRule="auto"/>
@@ -7197,9 +7255,8 @@
       </w:tcPr>
     </w:tblStylePr>
   </w:style>
-  <w:style w:type="table" w:styleId="117">
+  <w:style w:type="table" w:styleId="756">
     <w:name w:val="List Table 2 - Accent 6"/>
-    <w:basedOn w:val="32"/>
     <w:uiPriority w:val="99"/>
     <w:pPr>
       <w:spacing w:after="0" w:line="240" w:lineRule="auto"/>
@@ -7283,9 +7340,8 @@
       </w:tcPr>
     </w:tblStylePr>
   </w:style>
-  <w:style w:type="table" w:styleId="118">
+  <w:style w:type="table" w:styleId="757">
     <w:name w:val="List Table 3"/>
-    <w:basedOn w:val="32"/>
     <w:uiPriority w:val="99"/>
     <w:pPr>
       <w:spacing w:after="0" w:line="240" w:lineRule="auto"/>
@@ -7357,9 +7413,8 @@
       </w:rPr>
     </w:tblStylePr>
   </w:style>
-  <w:style w:type="table" w:styleId="119">
+  <w:style w:type="table" w:styleId="758">
     <w:name w:val="List Table 3 - Accent 1"/>
-    <w:basedOn w:val="32"/>
     <w:uiPriority w:val="99"/>
     <w:pPr>
       <w:spacing w:after="0" w:line="240" w:lineRule="auto"/>
@@ -7431,9 +7486,8 @@
       </w:rPr>
     </w:tblStylePr>
   </w:style>
-  <w:style w:type="table" w:styleId="120">
+  <w:style w:type="table" w:styleId="759">
     <w:name w:val="List Table 3 - Accent 2"/>
-    <w:basedOn w:val="32"/>
     <w:uiPriority w:val="99"/>
     <w:pPr>
       <w:spacing w:after="0" w:line="240" w:lineRule="auto"/>
@@ -7505,9 +7559,8 @@
       </w:rPr>
     </w:tblStylePr>
   </w:style>
-  <w:style w:type="table" w:styleId="121">
+  <w:style w:type="table" w:styleId="760">
     <w:name w:val="List Table 3 - Accent 3"/>
-    <w:basedOn w:val="32"/>
     <w:uiPriority w:val="99"/>
     <w:pPr>
       <w:spacing w:after="0" w:line="240" w:lineRule="auto"/>
@@ -7579,9 +7632,8 @@
       </w:rPr>
     </w:tblStylePr>
   </w:style>
-  <w:style w:type="table" w:styleId="122">
+  <w:style w:type="table" w:styleId="761">
     <w:name w:val="List Table 3 - Accent 4"/>
-    <w:basedOn w:val="32"/>
     <w:uiPriority w:val="99"/>
     <w:pPr>
       <w:spacing w:after="0" w:line="240" w:lineRule="auto"/>
@@ -7653,9 +7705,8 @@
       </w:rPr>
     </w:tblStylePr>
   </w:style>
-  <w:style w:type="table" w:styleId="123">
+  <w:style w:type="table" w:styleId="762">
     <w:name w:val="List Table 3 - Accent 5"/>
-    <w:basedOn w:val="32"/>
     <w:uiPriority w:val="99"/>
     <w:pPr>
       <w:spacing w:after="0" w:line="240" w:lineRule="auto"/>
@@ -7727,9 +7778,8 @@
       </w:rPr>
     </w:tblStylePr>
   </w:style>
-  <w:style w:type="table" w:styleId="124">
+  <w:style w:type="table" w:styleId="763">
     <w:name w:val="List Table 3 - Accent 6"/>
-    <w:basedOn w:val="32"/>
     <w:uiPriority w:val="99"/>
     <w:pPr>
       <w:spacing w:after="0" w:line="240" w:lineRule="auto"/>
@@ -7801,9 +7851,8 @@
       </w:rPr>
     </w:tblStylePr>
   </w:style>
-  <w:style w:type="table" w:styleId="125">
+  <w:style w:type="table" w:styleId="764">
     <w:name w:val="List Table 4"/>
-    <w:basedOn w:val="32"/>
     <w:uiPriority w:val="99"/>
     <w:pPr>
       <w:spacing w:after="0" w:line="240" w:lineRule="auto"/>
@@ -7870,9 +7919,8 @@
       </w:rPr>
     </w:tblStylePr>
   </w:style>
-  <w:style w:type="table" w:styleId="126">
+  <w:style w:type="table" w:styleId="765">
     <w:name w:val="List Table 4 - Accent 1"/>
-    <w:basedOn w:val="32"/>
     <w:uiPriority w:val="99"/>
     <w:pPr>
       <w:spacing w:after="0" w:line="240" w:lineRule="auto"/>
@@ -7939,9 +7987,8 @@
       </w:rPr>
     </w:tblStylePr>
   </w:style>
-  <w:style w:type="table" w:styleId="127">
+  <w:style w:type="table" w:styleId="766">
     <w:name w:val="List Table 4 - Accent 2"/>
-    <w:basedOn w:val="32"/>
     <w:uiPriority w:val="99"/>
     <w:pPr>
       <w:spacing w:after="0" w:line="240" w:lineRule="auto"/>
@@ -8008,9 +8055,8 @@
       </w:rPr>
     </w:tblStylePr>
   </w:style>
-  <w:style w:type="table" w:styleId="128">
+  <w:style w:type="table" w:styleId="767">
     <w:name w:val="List Table 4 - Accent 3"/>
-    <w:basedOn w:val="32"/>
     <w:uiPriority w:val="99"/>
     <w:pPr>
       <w:spacing w:after="0" w:line="240" w:lineRule="auto"/>
@@ -8077,9 +8123,8 @@
       </w:rPr>
     </w:tblStylePr>
   </w:style>
-  <w:style w:type="table" w:styleId="129">
+  <w:style w:type="table" w:styleId="768">
     <w:name w:val="List Table 4 - Accent 4"/>
-    <w:basedOn w:val="32"/>
     <w:uiPriority w:val="99"/>
     <w:pPr>
       <w:spacing w:after="0" w:line="240" w:lineRule="auto"/>
@@ -8146,9 +8191,8 @@
       </w:rPr>
     </w:tblStylePr>
   </w:style>
-  <w:style w:type="table" w:styleId="130">
+  <w:style w:type="table" w:styleId="769">
     <w:name w:val="List Table 4 - Accent 5"/>
-    <w:basedOn w:val="32"/>
     <w:uiPriority w:val="99"/>
     <w:pPr>
       <w:spacing w:after="0" w:line="240" w:lineRule="auto"/>
@@ -8215,9 +8259,8 @@
       </w:rPr>
     </w:tblStylePr>
   </w:style>
-  <w:style w:type="table" w:styleId="131">
+  <w:style w:type="table" w:styleId="770">
     <w:name w:val="List Table 4 - Accent 6"/>
-    <w:basedOn w:val="32"/>
     <w:uiPriority w:val="99"/>
     <w:pPr>
       <w:spacing w:after="0" w:line="240" w:lineRule="auto"/>
@@ -8284,9 +8327,8 @@
       </w:rPr>
     </w:tblStylePr>
   </w:style>
-  <w:style w:type="table" w:styleId="132">
+  <w:style w:type="table" w:styleId="771">
     <w:name w:val="List Table 5 Dark"/>
-    <w:basedOn w:val="32"/>
     <w:uiPriority w:val="99"/>
     <w:pPr>
       <w:spacing w:after="0" w:line="240" w:lineRule="auto"/>
@@ -8391,9 +8433,8 @@
       </w:rPr>
     </w:tblStylePr>
   </w:style>
-  <w:style w:type="table" w:styleId="133">
+  <w:style w:type="table" w:styleId="772">
     <w:name w:val="List Table 5 Dark - Accent 1"/>
-    <w:basedOn w:val="32"/>
     <w:uiPriority w:val="99"/>
     <w:pPr>
       <w:spacing w:after="0" w:line="240" w:lineRule="auto"/>
@@ -8498,9 +8539,8 @@
       </w:rPr>
     </w:tblStylePr>
   </w:style>
-  <w:style w:type="table" w:styleId="134">
+  <w:style w:type="table" w:styleId="773">
     <w:name w:val="List Table 5 Dark - Accent 2"/>
-    <w:basedOn w:val="32"/>
     <w:uiPriority w:val="99"/>
     <w:pPr>
       <w:spacing w:after="0" w:line="240" w:lineRule="auto"/>
@@ -8605,9 +8645,8 @@
       </w:rPr>
     </w:tblStylePr>
   </w:style>
-  <w:style w:type="table" w:styleId="135">
+  <w:style w:type="table" w:styleId="774">
     <w:name w:val="List Table 5 Dark - Accent 3"/>
-    <w:basedOn w:val="32"/>
     <w:uiPriority w:val="99"/>
     <w:pPr>
       <w:spacing w:after="0" w:line="240" w:lineRule="auto"/>
@@ -8712,9 +8751,8 @@
       </w:rPr>
     </w:tblStylePr>
   </w:style>
-  <w:style w:type="table" w:styleId="136">
+  <w:style w:type="table" w:styleId="775">
     <w:name w:val="List Table 5 Dark - Accent 4"/>
-    <w:basedOn w:val="32"/>
     <w:uiPriority w:val="99"/>
     <w:pPr>
       <w:spacing w:after="0" w:line="240" w:lineRule="auto"/>
@@ -8819,9 +8857,8 @@
       </w:rPr>
     </w:tblStylePr>
   </w:style>
-  <w:style w:type="table" w:styleId="137">
+  <w:style w:type="table" w:styleId="776">
     <w:name w:val="List Table 5 Dark - Accent 5"/>
-    <w:basedOn w:val="32"/>
     <w:uiPriority w:val="99"/>
     <w:pPr>
       <w:spacing w:after="0" w:line="240" w:lineRule="auto"/>
@@ -8926,9 +8963,8 @@
       </w:rPr>
     </w:tblStylePr>
   </w:style>
-  <w:style w:type="table" w:styleId="138">
+  <w:style w:type="table" w:styleId="777">
     <w:name w:val="List Table 5 Dark - Accent 6"/>
-    <w:basedOn w:val="32"/>
     <w:uiPriority w:val="99"/>
     <w:pPr>
       <w:spacing w:after="0" w:line="240" w:lineRule="auto"/>
@@ -9033,9 +9069,8 @@
       </w:rPr>
     </w:tblStylePr>
   </w:style>
-  <w:style w:type="table" w:styleId="139">
+  <w:style w:type="table" w:styleId="778">
     <w:name w:val="List Table 6 Colorful"/>
-    <w:basedOn w:val="32"/>
     <w:uiPriority w:val="99"/>
     <w:pPr>
       <w:spacing w:after="0" w:line="240" w:lineRule="auto"/>
@@ -9106,9 +9141,8 @@
       </w:tcPr>
     </w:tblStylePr>
   </w:style>
-  <w:style w:type="table" w:styleId="140">
+  <w:style w:type="table" w:styleId="779">
     <w:name w:val="List Table 6 Colorful - Accent 1"/>
-    <w:basedOn w:val="32"/>
     <w:uiPriority w:val="99"/>
     <w:pPr>
       <w:spacing w:after="0" w:line="240" w:lineRule="auto"/>
@@ -9179,9 +9213,8 @@
       </w:tcPr>
     </w:tblStylePr>
   </w:style>
-  <w:style w:type="table" w:styleId="141">
+  <w:style w:type="table" w:styleId="780">
     <w:name w:val="List Table 6 Colorful - Accent 2"/>
-    <w:basedOn w:val="32"/>
     <w:uiPriority w:val="99"/>
     <w:pPr>
       <w:spacing w:after="0" w:line="240" w:lineRule="auto"/>
@@ -9252,9 +9285,8 @@
       </w:tcPr>
     </w:tblStylePr>
   </w:style>
-  <w:style w:type="table" w:styleId="142">
+  <w:style w:type="table" w:styleId="781">
     <w:name w:val="List Table 6 Colorful - Accent 3"/>
-    <w:basedOn w:val="32"/>
     <w:uiPriority w:val="99"/>
     <w:pPr>
       <w:spacing w:after="0" w:line="240" w:lineRule="auto"/>
@@ -9325,9 +9357,8 @@
       </w:tcPr>
     </w:tblStylePr>
   </w:style>
-  <w:style w:type="table" w:styleId="143">
+  <w:style w:type="table" w:styleId="782">
     <w:name w:val="List Table 6 Colorful - Accent 4"/>
-    <w:basedOn w:val="32"/>
     <w:uiPriority w:val="99"/>
     <w:pPr>
       <w:spacing w:after="0" w:line="240" w:lineRule="auto"/>
@@ -9398,9 +9429,8 @@
       </w:tcPr>
     </w:tblStylePr>
   </w:style>
-  <w:style w:type="table" w:styleId="144">
+  <w:style w:type="table" w:styleId="783">
     <w:name w:val="List Table 6 Colorful - Accent 5"/>
-    <w:basedOn w:val="32"/>
     <w:uiPriority w:val="99"/>
     <w:pPr>
       <w:spacing w:after="0" w:line="240" w:lineRule="auto"/>
@@ -9471,9 +9501,8 @@
       </w:tcPr>
     </w:tblStylePr>
   </w:style>
-  <w:style w:type="table" w:styleId="145">
+  <w:style w:type="table" w:styleId="784">
     <w:name w:val="List Table 6 Colorful - Accent 6"/>
-    <w:basedOn w:val="32"/>
     <w:uiPriority w:val="99"/>
     <w:pPr>
       <w:spacing w:after="0" w:line="240" w:lineRule="auto"/>
@@ -9544,9 +9573,8 @@
       </w:tcPr>
     </w:tblStylePr>
   </w:style>
-  <w:style w:type="table" w:styleId="146">
+  <w:style w:type="table" w:styleId="785">
     <w:name w:val="List Table 7 Colorful"/>
-    <w:basedOn w:val="32"/>
     <w:uiPriority w:val="99"/>
     <w:pPr>
       <w:spacing w:after="0" w:line="240" w:lineRule="auto"/>
@@ -9592,11 +9620,11 @@
         <w:jc w:val="right"/>
       </w:pPr>
       <w:tcPr>
-        <w:shd w:color="ffffff"/>
-        <w:tcBorders>
-          <w:top w:val="none"/>
-          <w:left w:val="none"/>
-          <w:bottom w:val="none"/>
+        <w:shd w:val="clear" w:color="ffffff"/>
+        <w:tcBorders>
+          <w:top w:val="none" w:color="000000" w:sz="4" w:space="0"/>
+          <w:left w:val="none" w:color="000000" w:sz="4" w:space="0"/>
+          <w:bottom w:val="none" w:color="000000" w:sz="4" w:space="0"/>
           <w:right w:val="single" w:color="000000" w:themeColor="text1" w:themeTint="80" w:sz="4" w:space="0"/>
         </w:tcBorders>
       </w:tcPr>
@@ -9611,10 +9639,10 @@
       <w:tcPr>
         <w:shd w:val="clear" w:color="ffffff" w:themeColor="light1" w:fill="ffffff" w:themeFill="light1"/>
         <w:tcBorders>
-          <w:top w:val="none"/>
-          <w:left w:val="none"/>
+          <w:top w:val="none" w:color="000000" w:sz="4" w:space="0"/>
+          <w:left w:val="none" w:color="000000" w:sz="4" w:space="0"/>
           <w:bottom w:val="single" w:color="000000" w:themeColor="text1" w:themeTint="80" w:sz="4" w:space="0"/>
-          <w:right w:val="none"/>
+          <w:right w:val="none" w:color="000000" w:sz="4" w:space="0"/>
         </w:tcBorders>
       </w:tcPr>
     </w:tblStylePr>
@@ -9626,12 +9654,12 @@
         <w:sz w:val="22"/>
       </w:rPr>
       <w:tcPr>
-        <w:shd w:color="ffffff"/>
-        <w:tcBorders>
-          <w:top w:val="none"/>
+        <w:shd w:val="clear" w:color="ffffff"/>
+        <w:tcBorders>
+          <w:top w:val="none" w:color="000000" w:sz="4" w:space="0"/>
           <w:left w:val="single" w:color="000000" w:themeColor="text1" w:themeTint="80" w:sz="4" w:space="0"/>
-          <w:bottom w:val="none"/>
-          <w:right w:val="none"/>
+          <w:bottom w:val="none" w:color="000000" w:sz="4" w:space="0"/>
+          <w:right w:val="none" w:color="000000" w:sz="4" w:space="0"/>
         </w:tcBorders>
       </w:tcPr>
     </w:tblStylePr>
@@ -9646,9 +9674,9 @@
         <w:shd w:val="clear" w:color="ffffff" w:themeColor="light1" w:fill="ffffff" w:themeFill="light1"/>
         <w:tcBorders>
           <w:top w:val="single" w:color="000000" w:themeColor="text1" w:themeTint="80" w:sz="4" w:space="0"/>
-          <w:left w:val="none"/>
-          <w:bottom w:val="none"/>
-          <w:right w:val="none"/>
+          <w:left w:val="none" w:color="000000" w:sz="4" w:space="0"/>
+          <w:bottom w:val="none" w:color="000000" w:sz="4" w:space="0"/>
+          <w:right w:val="none" w:color="000000" w:sz="4" w:space="0"/>
         </w:tcBorders>
       </w:tcPr>
     </w:tblStylePr>
@@ -9660,9 +9688,8 @@
       </w:rPr>
     </w:tblStylePr>
   </w:style>
-  <w:style w:type="table" w:styleId="147">
+  <w:style w:type="table" w:styleId="786">
     <w:name w:val="List Table 7 Colorful - Accent 1"/>
-    <w:basedOn w:val="32"/>
     <w:uiPriority w:val="99"/>
     <w:pPr>
       <w:spacing w:after="0" w:line="240" w:lineRule="auto"/>
@@ -9708,11 +9735,11 @@
         <w:jc w:val="right"/>
       </w:pPr>
       <w:tcPr>
-        <w:shd w:color="ffffff"/>
-        <w:tcBorders>
-          <w:top w:val="none"/>
-          <w:left w:val="none"/>
-          <w:bottom w:val="none"/>
+        <w:shd w:val="clear" w:color="ffffff"/>
+        <w:tcBorders>
+          <w:top w:val="none" w:color="000000" w:sz="4" w:space="0"/>
+          <w:left w:val="none" w:color="000000" w:sz="4" w:space="0"/>
+          <w:bottom w:val="none" w:color="000000" w:sz="4" w:space="0"/>
           <w:right w:val="single" w:color="000000" w:themeColor="accent1" w:sz="4" w:space="0"/>
         </w:tcBorders>
       </w:tcPr>
@@ -9727,10 +9754,10 @@
       <w:tcPr>
         <w:shd w:val="clear" w:color="ffffff" w:themeColor="light1" w:fill="ffffff" w:themeFill="light1"/>
         <w:tcBorders>
-          <w:top w:val="none"/>
-          <w:left w:val="none"/>
+          <w:top w:val="none" w:color="000000" w:sz="4" w:space="0"/>
+          <w:left w:val="none" w:color="000000" w:sz="4" w:space="0"/>
           <w:bottom w:val="single" w:color="000000" w:themeColor="accent1" w:sz="4" w:space="0"/>
-          <w:right w:val="none"/>
+          <w:right w:val="none" w:color="000000" w:sz="4" w:space="0"/>
         </w:tcBorders>
       </w:tcPr>
     </w:tblStylePr>
@@ -9742,12 +9769,12 @@
         <w:sz w:val="22"/>
       </w:rPr>
       <w:tcPr>
-        <w:shd w:color="ffffff"/>
-        <w:tcBorders>
-          <w:top w:val="none"/>
+        <w:shd w:val="clear" w:color="ffffff"/>
+        <w:tcBorders>
+          <w:top w:val="none" w:color="000000" w:sz="4" w:space="0"/>
           <w:left w:val="single" w:color="000000" w:themeColor="accent1" w:sz="4" w:space="0"/>
-          <w:bottom w:val="none"/>
-          <w:right w:val="none"/>
+          <w:bottom w:val="none" w:color="000000" w:sz="4" w:space="0"/>
+          <w:right w:val="none" w:color="000000" w:sz="4" w:space="0"/>
         </w:tcBorders>
       </w:tcPr>
     </w:tblStylePr>
@@ -9762,9 +9789,9 @@
         <w:shd w:val="clear" w:color="ffffff" w:themeColor="light1" w:fill="ffffff" w:themeFill="light1"/>
         <w:tcBorders>
           <w:top w:val="single" w:color="000000" w:themeColor="accent1" w:sz="4" w:space="0"/>
-          <w:left w:val="none"/>
-          <w:bottom w:val="none"/>
-          <w:right w:val="none"/>
+          <w:left w:val="none" w:color="000000" w:sz="4" w:space="0"/>
+          <w:bottom w:val="none" w:color="000000" w:sz="4" w:space="0"/>
+          <w:right w:val="none" w:color="000000" w:sz="4" w:space="0"/>
         </w:tcBorders>
       </w:tcPr>
     </w:tblStylePr>
@@ -9776,9 +9803,8 @@
       </w:rPr>
     </w:tblStylePr>
   </w:style>
-  <w:style w:type="table" w:styleId="148">
+  <w:style w:type="table" w:styleId="787">
     <w:name w:val="List Table 7 Colorful - Accent 2"/>
-    <w:basedOn w:val="32"/>
     <w:uiPriority w:val="99"/>
     <w:pPr>
       <w:spacing w:after="0" w:line="240" w:lineRule="auto"/>
@@ -9824,11 +9850,11 @@
         <w:jc w:val="right"/>
       </w:pPr>
       <w:tcPr>
-        <w:shd w:color="ffffff"/>
-        <w:tcBorders>
-          <w:top w:val="none"/>
-          <w:left w:val="none"/>
-          <w:bottom w:val="none"/>
+        <w:shd w:val="clear" w:color="ffffff"/>
+        <w:tcBorders>
+          <w:top w:val="none" w:color="000000" w:sz="4" w:space="0"/>
+          <w:left w:val="none" w:color="000000" w:sz="4" w:space="0"/>
+          <w:bottom w:val="none" w:color="000000" w:sz="4" w:space="0"/>
           <w:right w:val="single" w:color="000000" w:themeColor="accent2" w:themeTint="97" w:sz="4" w:space="0"/>
         </w:tcBorders>
       </w:tcPr>
@@ -9843,10 +9869,10 @@
       <w:tcPr>
         <w:shd w:val="clear" w:color="ffffff" w:themeColor="light1" w:fill="ffffff" w:themeFill="light1"/>
         <w:tcBorders>
-          <w:top w:val="none"/>
-          <w:left w:val="none"/>
+          <w:top w:val="none" w:color="000000" w:sz="4" w:space="0"/>
+          <w:left w:val="none" w:color="000000" w:sz="4" w:space="0"/>
           <w:bottom w:val="single" w:color="000000" w:themeColor="accent2" w:themeTint="97" w:sz="4" w:space="0"/>
-          <w:right w:val="none"/>
+          <w:right w:val="none" w:color="000000" w:sz="4" w:space="0"/>
         </w:tcBorders>
       </w:tcPr>
     </w:tblStylePr>
@@ -9858,12 +9884,12 @@
         <w:sz w:val="22"/>
       </w:rPr>
       <w:tcPr>
-        <w:shd w:color="ffffff"/>
-        <w:tcBorders>
-          <w:top w:val="none"/>
+        <w:shd w:val="clear" w:color="ffffff"/>
+        <w:tcBorders>
+          <w:top w:val="none" w:color="000000" w:sz="4" w:space="0"/>
           <w:left w:val="single" w:color="000000" w:themeColor="accent2" w:themeTint="97" w:sz="4" w:space="0"/>
-          <w:bottom w:val="none"/>
-          <w:right w:val="none"/>
+          <w:bottom w:val="none" w:color="000000" w:sz="4" w:space="0"/>
+          <w:right w:val="none" w:color="000000" w:sz="4" w:space="0"/>
         </w:tcBorders>
       </w:tcPr>
     </w:tblStylePr>
@@ -9878,9 +9904,9 @@
         <w:shd w:val="clear" w:color="ffffff" w:themeColor="light1" w:fill="ffffff" w:themeFill="light1"/>
         <w:tcBorders>
           <w:top w:val="single" w:color="000000" w:themeColor="accent2" w:themeTint="97" w:sz="4" w:space="0"/>
-          <w:left w:val="none"/>
-          <w:bottom w:val="none"/>
-          <w:right w:val="none"/>
+          <w:left w:val="none" w:color="000000" w:sz="4" w:space="0"/>
+          <w:bottom w:val="none" w:color="000000" w:sz="4" w:space="0"/>
+          <w:right w:val="none" w:color="000000" w:sz="4" w:space="0"/>
         </w:tcBorders>
       </w:tcPr>
     </w:tblStylePr>
@@ -9892,9 +9918,8 @@
       </w:rPr>
     </w:tblStylePr>
   </w:style>
-  <w:style w:type="table" w:styleId="149">
+  <w:style w:type="table" w:styleId="788">
     <w:name w:val="List Table 7 Colorful - Accent 3"/>
-    <w:basedOn w:val="32"/>
     <w:uiPriority w:val="99"/>
     <w:pPr>
       <w:spacing w:after="0" w:line="240" w:lineRule="auto"/>
@@ -9940,11 +9965,11 @@
         <w:jc w:val="right"/>
       </w:pPr>
       <w:tcPr>
-        <w:shd w:color="ffffff"/>
-        <w:tcBorders>
-          <w:top w:val="none"/>
-          <w:left w:val="none"/>
-          <w:bottom w:val="none"/>
+        <w:shd w:val="clear" w:color="ffffff"/>
+        <w:tcBorders>
+          <w:top w:val="none" w:color="000000" w:sz="4" w:space="0"/>
+          <w:left w:val="none" w:color="000000" w:sz="4" w:space="0"/>
+          <w:bottom w:val="none" w:color="000000" w:sz="4" w:space="0"/>
           <w:right w:val="single" w:color="000000" w:themeColor="accent3" w:themeTint="98" w:sz="4" w:space="0"/>
         </w:tcBorders>
       </w:tcPr>
@@ -9959,10 +9984,10 @@
       <w:tcPr>
         <w:shd w:val="clear" w:color="ffffff" w:themeColor="light1" w:fill="ffffff" w:themeFill="light1"/>
         <w:tcBorders>
-          <w:top w:val="none"/>
-          <w:left w:val="none"/>
+          <w:top w:val="none" w:color="000000" w:sz="4" w:space="0"/>
+          <w:left w:val="none" w:color="000000" w:sz="4" w:space="0"/>
           <w:bottom w:val="single" w:color="000000" w:themeColor="accent3" w:themeTint="98" w:sz="4" w:space="0"/>
-          <w:right w:val="none"/>
+          <w:right w:val="none" w:color="000000" w:sz="4" w:space="0"/>
         </w:tcBorders>
       </w:tcPr>
     </w:tblStylePr>
@@ -9974,12 +9999,12 @@
         <w:sz w:val="22"/>
       </w:rPr>
       <w:tcPr>
-        <w:shd w:color="ffffff"/>
-        <w:tcBorders>
-          <w:top w:val="none"/>
+        <w:shd w:val="clear" w:color="ffffff"/>
+        <w:tcBorders>
+          <w:top w:val="none" w:color="000000" w:sz="4" w:space="0"/>
           <w:left w:val="single" w:color="000000" w:themeColor="accent3" w:themeTint="98" w:sz="4" w:space="0"/>
-          <w:bottom w:val="none"/>
-          <w:right w:val="none"/>
+          <w:bottom w:val="none" w:color="000000" w:sz="4" w:space="0"/>
+          <w:right w:val="none" w:color="000000" w:sz="4" w:space="0"/>
         </w:tcBorders>
       </w:tcPr>
     </w:tblStylePr>
@@ -9994,9 +10019,9 @@
         <w:shd w:val="clear" w:color="ffffff" w:themeColor="light1" w:fill="ffffff" w:themeFill="light1"/>
         <w:tcBorders>
           <w:top w:val="single" w:color="000000" w:themeColor="accent3" w:themeTint="98" w:sz="4" w:space="0"/>
-          <w:left w:val="none"/>
-          <w:bottom w:val="none"/>
-          <w:right w:val="none"/>
+          <w:left w:val="none" w:color="000000" w:sz="4" w:space="0"/>
+          <w:bottom w:val="none" w:color="000000" w:sz="4" w:space="0"/>
+          <w:right w:val="none" w:color="000000" w:sz="4" w:space="0"/>
         </w:tcBorders>
       </w:tcPr>
     </w:tblStylePr>
@@ -10008,9 +10033,8 @@
       </w:rPr>
     </w:tblStylePr>
   </w:style>
-  <w:style w:type="table" w:styleId="150">
+  <w:style w:type="table" w:styleId="789">
     <w:name w:val="List Table 7 Colorful - Accent 4"/>
-    <w:basedOn w:val="32"/>
     <w:uiPriority w:val="99"/>
     <w:pPr>
       <w:spacing w:after="0" w:line="240" w:lineRule="auto"/>
@@ -10056,11 +10080,11 @@
         <w:jc w:val="right"/>
       </w:pPr>
       <w:tcPr>
-        <w:shd w:color="ffffff"/>
-        <w:tcBorders>
-          <w:top w:val="none"/>
-          <w:left w:val="none"/>
-          <w:bottom w:val="none"/>
+        <w:shd w:val="clear" w:color="ffffff"/>
+        <w:tcBorders>
+          <w:top w:val="none" w:color="000000" w:sz="4" w:space="0"/>
+          <w:left w:val="none" w:color="000000" w:sz="4" w:space="0"/>
+          <w:bottom w:val="none" w:color="000000" w:sz="4" w:space="0"/>
           <w:right w:val="single" w:color="000000" w:themeColor="accent4" w:themeTint="9A" w:sz="4" w:space="0"/>
         </w:tcBorders>
       </w:tcPr>
@@ -10075,10 +10099,10 @@
       <w:tcPr>
         <w:shd w:val="clear" w:color="ffffff" w:themeColor="light1" w:fill="ffffff" w:themeFill="light1"/>
         <w:tcBorders>
-          <w:top w:val="none"/>
-          <w:left w:val="none"/>
+          <w:top w:val="none" w:color="000000" w:sz="4" w:space="0"/>
+          <w:left w:val="none" w:color="000000" w:sz="4" w:space="0"/>
           <w:bottom w:val="single" w:color="000000" w:themeColor="accent4" w:themeTint="9A" w:sz="4" w:space="0"/>
-          <w:right w:val="none"/>
+          <w:right w:val="none" w:color="000000" w:sz="4" w:space="0"/>
         </w:tcBorders>
       </w:tcPr>
     </w:tblStylePr>
@@ -10090,12 +10114,12 @@
         <w:sz w:val="22"/>
       </w:rPr>
       <w:tcPr>
-        <w:shd w:color="ffffff"/>
-        <w:tcBorders>
-          <w:top w:val="none"/>
+        <w:shd w:val="clear" w:color="ffffff"/>
+        <w:tcBorders>
+          <w:top w:val="none" w:color="000000" w:sz="4" w:space="0"/>
           <w:left w:val="single" w:color="000000" w:themeColor="accent4" w:themeTint="9A" w:sz="4" w:space="0"/>
-          <w:bottom w:val="none"/>
-          <w:right w:val="none"/>
+          <w:bottom w:val="none" w:color="000000" w:sz="4" w:space="0"/>
+          <w:right w:val="none" w:color="000000" w:sz="4" w:space="0"/>
         </w:tcBorders>
       </w:tcPr>
     </w:tblStylePr>
@@ -10110,9 +10134,9 @@
         <w:shd w:val="clear" w:color="ffffff" w:themeColor="light1" w:fill="ffffff" w:themeFill="light1"/>
         <w:tcBorders>
           <w:top w:val="single" w:color="000000" w:themeColor="accent4" w:themeTint="9A" w:sz="4" w:space="0"/>
-          <w:left w:val="none"/>
-          <w:bottom w:val="none"/>
-          <w:right w:val="none"/>
+          <w:left w:val="none" w:color="000000" w:sz="4" w:space="0"/>
+          <w:bottom w:val="none" w:color="000000" w:sz="4" w:space="0"/>
+          <w:right w:val="none" w:color="000000" w:sz="4" w:space="0"/>
         </w:tcBorders>
       </w:tcPr>
     </w:tblStylePr>
@@ -10124,9 +10148,8 @@
       </w:rPr>
     </w:tblStylePr>
   </w:style>
-  <w:style w:type="table" w:styleId="151">
+  <w:style w:type="table" w:styleId="790">
     <w:name w:val="List Table 7 Colorful - Accent 5"/>
-    <w:basedOn w:val="32"/>
     <w:uiPriority w:val="99"/>
     <w:pPr>
       <w:spacing w:after="0" w:line="240" w:lineRule="auto"/>
@@ -10172,11 +10195,11 @@
         <w:jc w:val="right"/>
       </w:pPr>
       <w:tcPr>
-        <w:shd w:color="ffffff"/>
-        <w:tcBorders>
-          <w:top w:val="none"/>
-          <w:left w:val="none"/>
-          <w:bottom w:val="none"/>
+        <w:shd w:val="clear" w:color="ffffff"/>
+        <w:tcBorders>
+          <w:top w:val="none" w:color="000000" w:sz="4" w:space="0"/>
+          <w:left w:val="none" w:color="000000" w:sz="4" w:space="0"/>
+          <w:bottom w:val="none" w:color="000000" w:sz="4" w:space="0"/>
           <w:right w:val="single" w:color="000000" w:themeColor="accent5" w:themeTint="9A" w:sz="4" w:space="0"/>
         </w:tcBorders>
       </w:tcPr>
@@ -10191,10 +10214,10 @@
       <w:tcPr>
         <w:shd w:val="clear" w:color="ffffff" w:themeColor="light1" w:fill="ffffff" w:themeFill="light1"/>
         <w:tcBorders>
-          <w:top w:val="none"/>
-          <w:left w:val="none"/>
+          <w:top w:val="none" w:color="000000" w:sz="4" w:space="0"/>
+          <w:left w:val="none" w:color="000000" w:sz="4" w:space="0"/>
           <w:bottom w:val="single" w:color="000000" w:themeColor="accent5" w:themeTint="9A" w:sz="4" w:space="0"/>
-          <w:right w:val="none"/>
+          <w:right w:val="none" w:color="000000" w:sz="4" w:space="0"/>
         </w:tcBorders>
       </w:tcPr>
     </w:tblStylePr>
@@ -10206,12 +10229,12 @@
         <w:sz w:val="22"/>
       </w:rPr>
       <w:tcPr>
-        <w:shd w:color="ffffff"/>
-        <w:tcBorders>
-          <w:top w:val="none"/>
+        <w:shd w:val="clear" w:color="ffffff"/>
+        <w:tcBorders>
+          <w:top w:val="none" w:color="000000" w:sz="4" w:space="0"/>
           <w:left w:val="single" w:color="000000" w:themeColor="accent5" w:themeTint="9A" w:sz="4" w:space="0"/>
-          <w:bottom w:val="none"/>
-          <w:right w:val="none"/>
+          <w:bottom w:val="none" w:color="000000" w:sz="4" w:space="0"/>
+          <w:right w:val="none" w:color="000000" w:sz="4" w:space="0"/>
         </w:tcBorders>
       </w:tcPr>
     </w:tblStylePr>
@@ -10226,9 +10249,9 @@
         <w:shd w:val="clear" w:color="ffffff" w:themeColor="light1" w:fill="ffffff" w:themeFill="light1"/>
         <w:tcBorders>
           <w:top w:val="single" w:color="000000" w:themeColor="accent5" w:themeTint="9A" w:sz="4" w:space="0"/>
-          <w:left w:val="none"/>
-          <w:bottom w:val="none"/>
-          <w:right w:val="none"/>
+          <w:left w:val="none" w:color="000000" w:sz="4" w:space="0"/>
+          <w:bottom w:val="none" w:color="000000" w:sz="4" w:space="0"/>
+          <w:right w:val="none" w:color="000000" w:sz="4" w:space="0"/>
         </w:tcBorders>
       </w:tcPr>
     </w:tblStylePr>
@@ -10240,9 +10263,8 @@
       </w:rPr>
     </w:tblStylePr>
   </w:style>
-  <w:style w:type="table" w:styleId="152">
+  <w:style w:type="table" w:styleId="791">
     <w:name w:val="List Table 7 Colorful - Accent 6"/>
-    <w:basedOn w:val="32"/>
     <w:uiPriority w:val="99"/>
     <w:pPr>
       <w:spacing w:after="0" w:line="240" w:lineRule="auto"/>
@@ -10288,11 +10310,11 @@
         <w:jc w:val="right"/>
       </w:pPr>
       <w:tcPr>
-        <w:shd w:color="ffffff"/>
-        <w:tcBorders>
-          <w:top w:val="none"/>
-          <w:left w:val="none"/>
-          <w:bottom w:val="none"/>
+        <w:shd w:val="clear" w:color="ffffff"/>
+        <w:tcBorders>
+          <w:top w:val="none" w:color="000000" w:sz="4" w:space="0"/>
+          <w:left w:val="none" w:color="000000" w:sz="4" w:space="0"/>
+          <w:bottom w:val="none" w:color="000000" w:sz="4" w:space="0"/>
           <w:right w:val="single" w:color="000000" w:themeColor="accent6" w:themeTint="98" w:sz="4" w:space="0"/>
         </w:tcBorders>
       </w:tcPr>
@@ -10307,10 +10329,10 @@
       <w:tcPr>
         <w:shd w:val="clear" w:color="ffffff" w:themeColor="light1" w:fill="ffffff" w:themeFill="light1"/>
         <w:tcBorders>
-          <w:top w:val="none"/>
-          <w:left w:val="none"/>
+          <w:top w:val="none" w:color="000000" w:sz="4" w:space="0"/>
+          <w:left w:val="none" w:color="000000" w:sz="4" w:space="0"/>
           <w:bottom w:val="single" w:color="000000" w:themeColor="accent6" w:themeTint="98" w:sz="4" w:space="0"/>
-          <w:right w:val="none"/>
+          <w:right w:val="none" w:color="000000" w:sz="4" w:space="0"/>
         </w:tcBorders>
       </w:tcPr>
     </w:tblStylePr>
@@ -10322,12 +10344,12 @@
         <w:sz w:val="22"/>
       </w:rPr>
       <w:tcPr>
-        <w:shd w:color="ffffff"/>
-        <w:tcBorders>
-          <w:top w:val="none"/>
+        <w:shd w:val="clear" w:color="ffffff"/>
+        <w:tcBorders>
+          <w:top w:val="none" w:color="000000" w:sz="4" w:space="0"/>
           <w:left w:val="single" w:color="000000" w:themeColor="accent6" w:themeTint="98" w:sz="4" w:space="0"/>
-          <w:bottom w:val="none"/>
-          <w:right w:val="none"/>
+          <w:bottom w:val="none" w:color="000000" w:sz="4" w:space="0"/>
+          <w:right w:val="none" w:color="000000" w:sz="4" w:space="0"/>
         </w:tcBorders>
       </w:tcPr>
     </w:tblStylePr>
@@ -10342,9 +10364,9 @@
         <w:shd w:val="clear" w:color="ffffff" w:themeColor="light1" w:fill="ffffff" w:themeFill="light1"/>
         <w:tcBorders>
           <w:top w:val="single" w:color="000000" w:themeColor="accent6" w:themeTint="98" w:sz="4" w:space="0"/>
-          <w:left w:val="none"/>
-          <w:bottom w:val="none"/>
-          <w:right w:val="none"/>
+          <w:left w:val="none" w:color="000000" w:sz="4" w:space="0"/>
+          <w:bottom w:val="none" w:color="000000" w:sz="4" w:space="0"/>
+          <w:right w:val="none" w:color="000000" w:sz="4" w:space="0"/>
         </w:tcBorders>
       </w:tcPr>
     </w:tblStylePr>
@@ -10356,9 +10378,8 @@
       </w:rPr>
     </w:tblStylePr>
   </w:style>
-  <w:style w:type="table" w:styleId="153">
+  <w:style w:type="table" w:styleId="792">
     <w:name w:val="Lined - Accent"/>
-    <w:basedOn w:val="32"/>
     <w:uiPriority w:val="99"/>
     <w:pPr>
       <w:spacing w:after="0" w:line="240" w:lineRule="auto"/>
@@ -10446,9 +10467,8 @@
       </w:tcPr>
     </w:tblStylePr>
   </w:style>
-  <w:style w:type="table" w:styleId="154">
+  <w:style w:type="table" w:styleId="793">
     <w:name w:val="Lined - Accent 1"/>
-    <w:basedOn w:val="32"/>
     <w:uiPriority w:val="99"/>
     <w:pPr>
       <w:spacing w:after="0" w:line="240" w:lineRule="auto"/>
@@ -10536,9 +10556,8 @@
       </w:tcPr>
     </w:tblStylePr>
   </w:style>
-  <w:style w:type="table" w:styleId="155">
+  <w:style w:type="table" w:styleId="794">
     <w:name w:val="Lined - Accent 2"/>
-    <w:basedOn w:val="32"/>
     <w:uiPriority w:val="99"/>
     <w:pPr>
       <w:spacing w:after="0" w:line="240" w:lineRule="auto"/>
@@ -10626,9 +10645,8 @@
       </w:tcPr>
     </w:tblStylePr>
   </w:style>
-  <w:style w:type="table" w:styleId="156">
+  <w:style w:type="table" w:styleId="795">
     <w:name w:val="Lined - Accent 3"/>
-    <w:basedOn w:val="32"/>
     <w:uiPriority w:val="99"/>
     <w:pPr>
       <w:spacing w:after="0" w:line="240" w:lineRule="auto"/>
@@ -10716,9 +10734,8 @@
       </w:tcPr>
     </w:tblStylePr>
   </w:style>
-  <w:style w:type="table" w:styleId="157">
+  <w:style w:type="table" w:styleId="796">
     <w:name w:val="Lined - Accent 4"/>
-    <w:basedOn w:val="32"/>
     <w:uiPriority w:val="99"/>
     <w:pPr>
       <w:spacing w:after="0" w:line="240" w:lineRule="auto"/>
@@ -10806,9 +10823,8 @@
       </w:tcPr>
     </w:tblStylePr>
   </w:style>
-  <w:style w:type="table" w:styleId="158">
+  <w:style w:type="table" w:styleId="797">
     <w:name w:val="Lined - Accent 5"/>
-    <w:basedOn w:val="32"/>
     <w:uiPriority w:val="99"/>
     <w:pPr>
       <w:spacing w:after="0" w:line="240" w:lineRule="auto"/>
@@ -10896,9 +10912,8 @@
       </w:tcPr>
     </w:tblStylePr>
   </w:style>
-  <w:style w:type="table" w:styleId="159">
+  <w:style w:type="table" w:styleId="798">
     <w:name w:val="Lined - Accent 6"/>
-    <w:basedOn w:val="32"/>
     <w:uiPriority w:val="99"/>
     <w:pPr>
       <w:spacing w:after="0" w:line="240" w:lineRule="auto"/>
@@ -10986,9 +11001,8 @@
       </w:tcPr>
     </w:tblStylePr>
   </w:style>
-  <w:style w:type="table" w:styleId="160">
+  <w:style w:type="table" w:styleId="799">
     <w:name w:val="Bordered &amp; Lined - Accent"/>
-    <w:basedOn w:val="32"/>
     <w:uiPriority w:val="99"/>
     <w:pPr>
       <w:spacing w:after="0" w:line="240" w:lineRule="auto"/>
@@ -11084,9 +11098,8 @@
       </w:tcPr>
     </w:tblStylePr>
   </w:style>
-  <w:style w:type="table" w:styleId="161">
+  <w:style w:type="table" w:styleId="800">
     <w:name w:val="Bordered &amp; Lined - Accent 1"/>
-    <w:basedOn w:val="32"/>
     <w:uiPriority w:val="99"/>
     <w:pPr>
       <w:spacing w:after="0" w:line="240" w:lineRule="auto"/>
@@ -11182,9 +11195,8 @@
       </w:tcPr>
     </w:tblStylePr>
   </w:style>
-  <w:style w:type="table" w:styleId="162">
+  <w:style w:type="table" w:styleId="801">
     <w:name w:val="Bordered &amp; Lined - Accent 2"/>
-    <w:basedOn w:val="32"/>
     <w:uiPriority w:val="99"/>
     <w:pPr>
       <w:spacing w:after="0" w:line="240" w:lineRule="auto"/>
@@ -11280,9 +11292,8 @@
       </w:tcPr>
     </w:tblStylePr>
   </w:style>
-  <w:style w:type="table" w:styleId="163">
+  <w:style w:type="table" w:styleId="802">
     <w:name w:val="Bordered &amp; Lined - Accent 3"/>
-    <w:basedOn w:val="32"/>
     <w:uiPriority w:val="99"/>
     <w:pPr>
       <w:spacing w:after="0" w:line="240" w:lineRule="auto"/>
@@ -11378,9 +11389,8 @@
       </w:tcPr>
     </w:tblStylePr>
   </w:style>
-  <w:style w:type="table" w:styleId="164">
+  <w:style w:type="table" w:styleId="803">
     <w:name w:val="Bordered &amp; Lined - Accent 4"/>
-    <w:basedOn w:val="32"/>
     <w:uiPriority w:val="99"/>
     <w:pPr>
       <w:spacing w:after="0" w:line="240" w:lineRule="auto"/>
@@ -11476,9 +11486,8 @@
       </w:tcPr>
     </w:tblStylePr>
   </w:style>
-  <w:style w:type="table" w:styleId="165">
+  <w:style w:type="table" w:styleId="804">
     <w:name w:val="Bordered &amp; Lined - Accent 5"/>
-    <w:basedOn w:val="32"/>
     <w:uiPriority w:val="99"/>
     <w:pPr>
       <w:spacing w:after="0" w:line="240" w:lineRule="auto"/>
@@ -11574,9 +11583,8 @@
       </w:tcPr>
     </w:tblStylePr>
   </w:style>
-  <w:style w:type="table" w:styleId="166">
+  <w:style w:type="table" w:styleId="805">
     <w:name w:val="Bordered &amp; Lined - Accent 6"/>
-    <w:basedOn w:val="32"/>
     <w:uiPriority w:val="99"/>
     <w:pPr>
       <w:spacing w:after="0" w:line="240" w:lineRule="auto"/>
@@ -11672,9 +11680,8 @@
       </w:tcPr>
     </w:tblStylePr>
   </w:style>
-  <w:style w:type="table" w:styleId="167">
+  <w:style w:type="table" w:styleId="806">
     <w:name w:val="Bordered"/>
-    <w:basedOn w:val="32"/>
     <w:uiPriority w:val="99"/>
     <w:pPr>
       <w:spacing w:after="0" w:line="240" w:lineRule="auto"/>
@@ -11751,9 +11758,8 @@
       </w:tcPr>
     </w:tblStylePr>
   </w:style>
-  <w:style w:type="table" w:styleId="168">
+  <w:style w:type="table" w:styleId="807">
     <w:name w:val="Bordered - Accent 1"/>
-    <w:basedOn w:val="32"/>
     <w:uiPriority w:val="99"/>
     <w:pPr>
       <w:spacing w:after="0" w:line="240" w:lineRule="auto"/>
@@ -11830,9 +11836,8 @@
       </w:tcPr>
     </w:tblStylePr>
   </w:style>
-  <w:style w:type="table" w:styleId="169">
+  <w:style w:type="table" w:styleId="808">
     <w:name w:val="Bordered - Accent 2"/>
-    <w:basedOn w:val="32"/>
     <w:uiPriority w:val="99"/>
     <w:pPr>
       <w:spacing w:after="0" w:line="240" w:lineRule="auto"/>
@@ -11909,9 +11914,8 @@
       </w:tcPr>
     </w:tblStylePr>
   </w:style>
-  <w:style w:type="table" w:styleId="170">
+  <w:style w:type="table" w:styleId="809">
     <w:name w:val="Bordered - Accent 3"/>
-    <w:basedOn w:val="32"/>
     <w:uiPriority w:val="99"/>
     <w:pPr>
       <w:spacing w:after="0" w:line="240" w:lineRule="auto"/>
@@ -11988,9 +11992,8 @@
       </w:tcPr>
     </w:tblStylePr>
   </w:style>
-  <w:style w:type="table" w:styleId="171">
+  <w:style w:type="table" w:styleId="810">
     <w:name w:val="Bordered - Accent 4"/>
-    <w:basedOn w:val="32"/>
     <w:uiPriority w:val="99"/>
     <w:pPr>
       <w:spacing w:after="0" w:line="240" w:lineRule="auto"/>
@@ -12067,9 +12070,8 @@
       </w:tcPr>
     </w:tblStylePr>
   </w:style>
-  <w:style w:type="table" w:styleId="172">
+  <w:style w:type="table" w:styleId="811">
     <w:name w:val="Bordered - Accent 5"/>
-    <w:basedOn w:val="32"/>
     <w:uiPriority w:val="99"/>
     <w:pPr>
       <w:spacing w:after="0" w:line="240" w:lineRule="auto"/>
@@ -12146,9 +12148,8 @@
       </w:tcPr>
     </w:tblStylePr>
   </w:style>
-  <w:style w:type="table" w:styleId="173">
+  <w:style w:type="table" w:styleId="812">
     <w:name w:val="Bordered - Accent 6"/>
-    <w:basedOn w:val="32"/>
     <w:uiPriority w:val="99"/>
     <w:pPr>
       <w:spacing w:after="0" w:line="240" w:lineRule="auto"/>
@@ -12225,7 +12226,7 @@
       </w:tcPr>
     </w:tblStylePr>
   </w:style>
-  <w:style w:type="character" w:styleId="174">
+  <w:style w:type="character" w:styleId="813">
     <w:name w:val="Hyperlink"/>
     <w:uiPriority w:val="99"/>
     <w:unhideWhenUsed/>
@@ -12234,10 +12235,10 @@
       <w:u w:val="single"/>
     </w:rPr>
   </w:style>
-  <w:style w:type="paragraph" w:styleId="175">
+  <w:style w:type="paragraph" w:styleId="814">
     <w:name w:val="footnote text"/>
-    <w:basedOn w:val="617"/>
-    <w:link w:val="176"/>
+    <w:basedOn w:val="831"/>
+    <w:link w:val="815"/>
     <w:uiPriority w:val="99"/>
     <w:semiHidden/>
     <w:unhideWhenUsed/>
@@ -12248,27 +12249,26 @@
       <w:sz w:val="18"/>
     </w:rPr>
   </w:style>
-  <w:style w:type="character" w:styleId="176">
+  <w:style w:type="character" w:styleId="815">
     <w:name w:val="Footnote Text Char"/>
-    <w:link w:val="175"/>
+    <w:link w:val="814"/>
     <w:uiPriority w:val="99"/>
     <w:rPr>
       <w:sz w:val="18"/>
     </w:rPr>
   </w:style>
-  <w:style w:type="character" w:styleId="177">
+  <w:style w:type="character" w:styleId="816">
     <w:name w:val="footnote reference"/>
-    <w:basedOn w:val="11"/>
     <w:uiPriority w:val="99"/>
     <w:unhideWhenUsed/>
     <w:rPr>
       <w:vertAlign w:val="superscript"/>
     </w:rPr>
   </w:style>
-  <w:style w:type="paragraph" w:styleId="178">
+  <w:style w:type="paragraph" w:styleId="817">
     <w:name w:val="endnote text"/>
-    <w:basedOn w:val="617"/>
-    <w:link w:val="179"/>
+    <w:basedOn w:val="831"/>
+    <w:link w:val="818"/>
     <w:uiPriority w:val="99"/>
     <w:semiHidden/>
     <w:unhideWhenUsed/>
@@ -12279,17 +12279,16 @@
       <w:sz w:val="20"/>
     </w:rPr>
   </w:style>
-  <w:style w:type="character" w:styleId="179">
+  <w:style w:type="character" w:styleId="818">
     <w:name w:val="Endnote Text Char"/>
-    <w:link w:val="178"/>
+    <w:link w:val="817"/>
     <w:uiPriority w:val="99"/>
     <w:rPr>
       <w:sz w:val="20"/>
     </w:rPr>
   </w:style>
-  <w:style w:type="character" w:styleId="180">
+  <w:style w:type="character" w:styleId="819">
     <w:name w:val="endnote reference"/>
-    <w:basedOn w:val="11"/>
     <w:uiPriority w:val="99"/>
     <w:semiHidden/>
     <w:unhideWhenUsed/>
@@ -12297,10 +12296,10 @@
       <w:vertAlign w:val="superscript"/>
     </w:rPr>
   </w:style>
-  <w:style w:type="paragraph" w:styleId="181">
+  <w:style w:type="paragraph" w:styleId="820">
     <w:name w:val="toc 1"/>
-    <w:basedOn w:val="617"/>
-    <w:next w:val="617"/>
+    <w:basedOn w:val="831"/>
+    <w:next w:val="831"/>
     <w:uiPriority w:val="39"/>
     <w:unhideWhenUsed/>
     <w:pPr>
@@ -12308,10 +12307,10 @@
       <w:spacing w:after="57"/>
     </w:pPr>
   </w:style>
-  <w:style w:type="paragraph" w:styleId="182">
+  <w:style w:type="paragraph" w:styleId="821">
     <w:name w:val="toc 2"/>
-    <w:basedOn w:val="617"/>
-    <w:next w:val="617"/>
+    <w:basedOn w:val="831"/>
+    <w:next w:val="831"/>
     <w:uiPriority w:val="39"/>
     <w:unhideWhenUsed/>
     <w:pPr>
@@ -12319,10 +12318,10 @@
       <w:spacing w:after="57"/>
     </w:pPr>
   </w:style>
-  <w:style w:type="paragraph" w:styleId="183">
+  <w:style w:type="paragraph" w:styleId="822">
     <w:name w:val="toc 3"/>
-    <w:basedOn w:val="617"/>
-    <w:next w:val="617"/>
+    <w:basedOn w:val="831"/>
+    <w:next w:val="831"/>
     <w:uiPriority w:val="39"/>
     <w:unhideWhenUsed/>
     <w:pPr>
@@ -12330,10 +12329,10 @@
       <w:spacing w:after="57"/>
     </w:pPr>
   </w:style>
-  <w:style w:type="paragraph" w:styleId="184">
+  <w:style w:type="paragraph" w:styleId="823">
     <w:name w:val="toc 4"/>
-    <w:basedOn w:val="617"/>
-    <w:next w:val="617"/>
+    <w:basedOn w:val="831"/>
+    <w:next w:val="831"/>
     <w:uiPriority w:val="39"/>
     <w:unhideWhenUsed/>
     <w:pPr>
@@ -12341,10 +12340,10 @@
       <w:spacing w:after="57"/>
     </w:pPr>
   </w:style>
-  <w:style w:type="paragraph" w:styleId="185">
+  <w:style w:type="paragraph" w:styleId="824">
     <w:name w:val="toc 5"/>
-    <w:basedOn w:val="617"/>
-    <w:next w:val="617"/>
+    <w:basedOn w:val="831"/>
+    <w:next w:val="831"/>
     <w:uiPriority w:val="39"/>
     <w:unhideWhenUsed/>
     <w:pPr>
@@ -12352,10 +12351,10 @@
       <w:spacing w:after="57"/>
     </w:pPr>
   </w:style>
-  <w:style w:type="paragraph" w:styleId="186">
+  <w:style w:type="paragraph" w:styleId="825">
     <w:name w:val="toc 6"/>
-    <w:basedOn w:val="617"/>
-    <w:next w:val="617"/>
+    <w:basedOn w:val="831"/>
+    <w:next w:val="831"/>
     <w:uiPriority w:val="39"/>
     <w:unhideWhenUsed/>
     <w:pPr>
@@ -12363,10 +12362,10 @@
       <w:spacing w:after="57"/>
     </w:pPr>
   </w:style>
-  <w:style w:type="paragraph" w:styleId="187">
+  <w:style w:type="paragraph" w:styleId="826">
     <w:name w:val="toc 7"/>
-    <w:basedOn w:val="617"/>
-    <w:next w:val="617"/>
+    <w:basedOn w:val="831"/>
+    <w:next w:val="831"/>
     <w:uiPriority w:val="39"/>
     <w:unhideWhenUsed/>
     <w:pPr>
@@ -12374,10 +12373,10 @@
       <w:spacing w:after="57"/>
     </w:pPr>
   </w:style>
-  <w:style w:type="paragraph" w:styleId="188">
+  <w:style w:type="paragraph" w:styleId="827">
     <w:name w:val="toc 8"/>
-    <w:basedOn w:val="617"/>
-    <w:next w:val="617"/>
+    <w:basedOn w:val="831"/>
+    <w:next w:val="831"/>
     <w:uiPriority w:val="39"/>
     <w:unhideWhenUsed/>
     <w:pPr>
@@ -12385,10 +12384,10 @@
       <w:spacing w:after="57"/>
     </w:pPr>
   </w:style>
-  <w:style w:type="paragraph" w:styleId="189">
+  <w:style w:type="paragraph" w:styleId="828">
     <w:name w:val="toc 9"/>
-    <w:basedOn w:val="617"/>
-    <w:next w:val="617"/>
+    <w:basedOn w:val="831"/>
+    <w:next w:val="831"/>
     <w:uiPriority w:val="39"/>
     <w:unhideWhenUsed/>
     <w:pPr>
@@ -12396,22 +12395,22 @@
       <w:spacing w:after="57"/>
     </w:pPr>
   </w:style>
-  <w:style w:type="paragraph" w:styleId="190">
+  <w:style w:type="paragraph" w:styleId="829">
     <w:name w:val="TOC Heading"/>
     <w:uiPriority w:val="39"/>
     <w:unhideWhenUsed/>
   </w:style>
-  <w:style w:type="paragraph" w:styleId="191">
+  <w:style w:type="paragraph" w:styleId="830">
     <w:name w:val="table of figures"/>
-    <w:basedOn w:val="617"/>
-    <w:next w:val="617"/>
+    <w:basedOn w:val="831"/>
+    <w:next w:val="831"/>
     <w:uiPriority w:val="99"/>
     <w:unhideWhenUsed/>
     <w:pPr>
       <w:spacing w:after="0" w:afterAutospacing="0"/>
     </w:pPr>
   </w:style>
-  <w:style w:type="paragraph" w:styleId="617" w:default="1">
+  <w:style w:type="paragraph" w:styleId="831" w:default="1">
     <w:name w:val="Normal"/>
     <w:qFormat/>
     <w:pPr>
@@ -12425,10 +12424,10 @@
       <w:lang w:val="es-CL" w:eastAsia="zh-CN" w:bidi="hi-IN"/>
     </w:rPr>
   </w:style>
-  <w:style w:type="paragraph" w:styleId="618">
+  <w:style w:type="paragraph" w:styleId="832">
     <w:name w:val="Título"/>
-    <w:basedOn w:val="617"/>
-    <w:next w:val="619"/>
+    <w:basedOn w:val="831"/>
+    <w:next w:val="833"/>
     <w:qFormat/>
     <w:pPr>
       <w:keepNext/>
@@ -12440,23 +12439,23 @@
       <w:szCs w:val="28"/>
     </w:rPr>
   </w:style>
-  <w:style w:type="paragraph" w:styleId="619">
+  <w:style w:type="paragraph" w:styleId="833">
     <w:name w:val="Body Text"/>
-    <w:basedOn w:val="617"/>
+    <w:basedOn w:val="831"/>
     <w:pPr>
       <w:spacing w:before="0" w:after="140" w:line="276" w:lineRule="auto"/>
     </w:pPr>
   </w:style>
-  <w:style w:type="paragraph" w:styleId="620">
+  <w:style w:type="paragraph" w:styleId="834">
     <w:name w:val="List"/>
-    <w:basedOn w:val="619"/>
+    <w:basedOn w:val="833"/>
     <w:rPr>
       <w:rFonts w:cs="Lucida Sans"/>
     </w:rPr>
   </w:style>
-  <w:style w:type="paragraph" w:styleId="621">
+  <w:style w:type="paragraph" w:styleId="835">
     <w:name w:val="Caption"/>
-    <w:basedOn w:val="617"/>
+    <w:basedOn w:val="831"/>
     <w:qFormat/>
     <w:pPr>
       <w:spacing w:before="120" w:after="120"/>
@@ -12470,9 +12469,9 @@
       <w:szCs w:val="24"/>
     </w:rPr>
   </w:style>
-  <w:style w:type="paragraph" w:styleId="622">
+  <w:style w:type="paragraph" w:styleId="836">
     <w:name w:val="Índice"/>
-    <w:basedOn w:val="617"/>
+    <w:basedOn w:val="831"/>
     <w:qFormat/>
     <w:pPr>
       <w:suppressLineNumbers/>
@@ -12481,19 +12480,19 @@
       <w:rFonts w:cs="Lucida Sans"/>
     </w:rPr>
   </w:style>
-  <w:style w:type="character" w:styleId="777" w:default="1">
+  <w:style w:type="character" w:styleId="837" w:default="1">
     <w:name w:val="Default Paragraph Font"/>
     <w:uiPriority w:val="1"/>
     <w:semiHidden/>
     <w:unhideWhenUsed/>
   </w:style>
-  <w:style w:type="numbering" w:styleId="778" w:default="1">
+  <w:style w:type="numbering" w:styleId="838" w:default="1">
     <w:name w:val="No List"/>
     <w:uiPriority w:val="99"/>
     <w:semiHidden/>
     <w:unhideWhenUsed/>
   </w:style>
-  <w:style w:type="table" w:styleId="779" w:default="1">
+  <w:style w:type="table" w:styleId="839" w:default="1">
     <w:name w:val="Normal Table"/>
     <w:uiPriority w:val="99"/>
     <w:semiHidden/>

</xml_diff>